<commit_message>
trop de trucs pour un resumé
</commit_message>
<xml_diff>
--- a/rapport.docx
+++ b/rapport.docx
@@ -151,11 +151,9 @@
       <w:r>
         <w:t xml:space="preserve"> qui nous sont données se décomposent en 3 </w:t>
       </w:r>
-      <w:proofErr w:type="spellStart"/>
-      <w:r>
-        <w:t>élements</w:t>
-      </w:r>
-      <w:proofErr w:type="spellEnd"/>
+      <w:r>
+        <w:t>éléments</w:t>
+      </w:r>
       <w:r>
         <w:t> :</w:t>
       </w:r>
@@ -215,7 +213,18 @@
         <w:t>On considérera les matrices de poids et de distance comme étant symétriques, ce qui est le cas pour le jeu de donnée que l’on utilise.</w:t>
       </w:r>
     </w:p>
-    <w:p/>
+    <w:p>
+      <w:pPr>
+        <w:pStyle w:val="Titre1"/>
+        <w:numPr>
+          <w:ilvl w:val="0"/>
+          <w:numId w:val="19"/>
+        </w:numPr>
+      </w:pPr>
+      <w:r>
+        <w:t xml:space="preserve">Choix de nommage et définitions </w:t>
+      </w:r>
+    </w:p>
     <w:p>
       <w:r>
         <w:t>Dans ce projet j’appelle configuration ou solution, les différentes façons possibles d’affecter n équipements sur n emplacements. Je représente une configuration par un tableau d’entier. Par exemple {2,3,1} indique que la machine 2 est en position 1, que la machine 3 est en position 2 et que la machine 1 est en position 3.</w:t>
@@ -336,13 +345,7 @@
               <w:rPr>
                 <w:rFonts w:ascii="Cambria Math" w:hAnsi="Cambria Math"/>
               </w:rPr>
-              <m:t>xᵢ</m:t>
-            </m:r>
-            <m:r>
-              <w:rPr>
-                <w:rFonts w:ascii="Cambria Math" w:hAnsi="Cambria Math"/>
-              </w:rPr>
-              <m:t>∈</m:t>
+              <m:t>xᵢ∈</m:t>
             </m:r>
             <m:d>
               <m:dPr>
@@ -378,13 +381,7 @@
           <w:rPr>
             <w:rFonts w:ascii="Cambria Math" w:eastAsiaTheme="minorEastAsia" w:hAnsi="Cambria Math"/>
           </w:rPr>
-          <m:t>ϵ</m:t>
-        </m:r>
-        <m:r>
-          <w:rPr>
-            <w:rFonts w:ascii="Cambria Math" w:eastAsiaTheme="minorEastAsia" w:hAnsi="Cambria Math"/>
-          </w:rPr>
-          <m:t>C</m:t>
+          <m:t>ϵC</m:t>
         </m:r>
       </m:oMath>
     </w:p>
@@ -531,8 +528,6 @@
       <w:r>
         <w:t xml:space="preserve">s. </w:t>
       </w:r>
-      <w:bookmarkStart w:id="0" w:name="_GoBack"/>
-      <w:bookmarkEnd w:id="0"/>
     </w:p>
     <w:p>
       <w:r>
@@ -663,9 +658,296 @@
     </w:p>
     <w:p>
       <w:r>
+        <w:lastRenderedPageBreak/>
         <w:t xml:space="preserve">J’ai implémenté la marche aléatoire, le recuit simulé et la méthode Tabou. </w:t>
       </w:r>
     </w:p>
+    <w:p>
+      <w:pPr>
+        <w:pStyle w:val="Titre2"/>
+      </w:pPr>
+      <w:r>
+        <w:t>Vérification de l’implémentation</w:t>
+      </w:r>
+    </w:p>
+    <w:p>
+      <w:r>
+        <w:t>Pour vérifier le comportement correct</w:t>
+      </w:r>
+      <w:r>
+        <w:t>, j’ai testé les algorithmes sur un problème très simple, de dimension 3</w:t>
+      </w:r>
+    </w:p>
+    <w:tbl>
+      <w:tblPr>
+        <w:tblStyle w:val="Grilledutableau"/>
+        <w:tblW w:w="0" w:type="auto"/>
+        <w:tblLook w:val="04A0" w:firstRow="1" w:lastRow="0" w:firstColumn="1" w:lastColumn="0" w:noHBand="0" w:noVBand="1"/>
+      </w:tblPr>
+      <w:tblGrid>
+        <w:gridCol w:w="4148"/>
+        <w:gridCol w:w="4148"/>
+      </w:tblGrid>
+      <w:tr>
+        <w:tc>
+          <w:tcPr>
+            <w:tcW w:w="4148" w:type="dxa"/>
+          </w:tcPr>
+          <w:p>
+            <w:r>
+              <w:t>Poids(</w:t>
+            </w:r>
+            <w:proofErr w:type="spellStart"/>
+            <w:r>
+              <w:t>weight</w:t>
+            </w:r>
+            <w:proofErr w:type="spellEnd"/>
+            <w:r>
+              <w:t>)</w:t>
+            </w:r>
+            <w:bookmarkStart w:id="0" w:name="_GoBack"/>
+            <w:bookmarkEnd w:id="0"/>
+          </w:p>
+          <w:tbl>
+            <w:tblPr>
+              <w:tblStyle w:val="Grilledutableau"/>
+              <w:tblW w:w="0" w:type="auto"/>
+              <w:tblLook w:val="04A0" w:firstRow="1" w:lastRow="0" w:firstColumn="1" w:lastColumn="0" w:noHBand="0" w:noVBand="1"/>
+            </w:tblPr>
+            <w:tblGrid>
+              <w:gridCol w:w="1307"/>
+              <w:gridCol w:w="1307"/>
+              <w:gridCol w:w="1308"/>
+            </w:tblGrid>
+            <w:tr>
+              <w:tc>
+                <w:tcPr>
+                  <w:tcW w:w="1307" w:type="dxa"/>
+                </w:tcPr>
+                <w:p>
+                  <w:r>
+                    <w:t>0</w:t>
+                  </w:r>
+                </w:p>
+              </w:tc>
+              <w:tc>
+                <w:tcPr>
+                  <w:tcW w:w="1307" w:type="dxa"/>
+                </w:tcPr>
+                <w:p>
+                  <w:r>
+                    <w:t>1</w:t>
+                  </w:r>
+                </w:p>
+              </w:tc>
+              <w:tc>
+                <w:tcPr>
+                  <w:tcW w:w="1308" w:type="dxa"/>
+                </w:tcPr>
+                <w:p>
+                  <w:r>
+                    <w:t>2</w:t>
+                  </w:r>
+                </w:p>
+              </w:tc>
+            </w:tr>
+            <w:tr>
+              <w:tc>
+                <w:tcPr>
+                  <w:tcW w:w="1307" w:type="dxa"/>
+                </w:tcPr>
+                <w:p>
+                  <w:r>
+                    <w:t>1</w:t>
+                  </w:r>
+                </w:p>
+              </w:tc>
+              <w:tc>
+                <w:tcPr>
+                  <w:tcW w:w="1307" w:type="dxa"/>
+                </w:tcPr>
+                <w:p>
+                  <w:r>
+                    <w:t>0</w:t>
+                  </w:r>
+                </w:p>
+              </w:tc>
+              <w:tc>
+                <w:tcPr>
+                  <w:tcW w:w="1308" w:type="dxa"/>
+                </w:tcPr>
+                <w:p>
+                  <w:r>
+                    <w:t>1</w:t>
+                  </w:r>
+                </w:p>
+              </w:tc>
+            </w:tr>
+            <w:tr>
+              <w:tc>
+                <w:tcPr>
+                  <w:tcW w:w="1307" w:type="dxa"/>
+                </w:tcPr>
+                <w:p>
+                  <w:r>
+                    <w:t>2</w:t>
+                  </w:r>
+                </w:p>
+              </w:tc>
+              <w:tc>
+                <w:tcPr>
+                  <w:tcW w:w="1307" w:type="dxa"/>
+                </w:tcPr>
+                <w:p>
+                  <w:r>
+                    <w:t>1</w:t>
+                  </w:r>
+                </w:p>
+              </w:tc>
+              <w:tc>
+                <w:tcPr>
+                  <w:tcW w:w="1308" w:type="dxa"/>
+                </w:tcPr>
+                <w:p>
+                  <w:r>
+                    <w:t>0</w:t>
+                  </w:r>
+                </w:p>
+              </w:tc>
+            </w:tr>
+          </w:tbl>
+          <w:p/>
+        </w:tc>
+        <w:tc>
+          <w:tcPr>
+            <w:tcW w:w="4148" w:type="dxa"/>
+          </w:tcPr>
+          <w:p>
+            <w:r>
+              <w:t>Distances (</w:t>
+            </w:r>
+            <w:proofErr w:type="spellStart"/>
+            <w:r>
+              <w:t>dist</w:t>
+            </w:r>
+            <w:proofErr w:type="spellEnd"/>
+            <w:r>
+              <w:t>)</w:t>
+            </w:r>
+          </w:p>
+          <w:tbl>
+            <w:tblPr>
+              <w:tblStyle w:val="Grilledutableau"/>
+              <w:tblW w:w="0" w:type="auto"/>
+              <w:tblLook w:val="04A0" w:firstRow="1" w:lastRow="0" w:firstColumn="1" w:lastColumn="0" w:noHBand="0" w:noVBand="1"/>
+            </w:tblPr>
+            <w:tblGrid>
+              <w:gridCol w:w="1307"/>
+              <w:gridCol w:w="1307"/>
+              <w:gridCol w:w="1308"/>
+            </w:tblGrid>
+            <w:tr>
+              <w:tc>
+                <w:tcPr>
+                  <w:tcW w:w="1307" w:type="dxa"/>
+                </w:tcPr>
+                <w:p>
+                  <w:r>
+                    <w:t>0</w:t>
+                  </w:r>
+                </w:p>
+              </w:tc>
+              <w:tc>
+                <w:tcPr>
+                  <w:tcW w:w="1307" w:type="dxa"/>
+                </w:tcPr>
+                <w:p>
+                  <w:r>
+                    <w:t>3</w:t>
+                  </w:r>
+                </w:p>
+              </w:tc>
+              <w:tc>
+                <w:tcPr>
+                  <w:tcW w:w="1308" w:type="dxa"/>
+                </w:tcPr>
+                <w:p>
+                  <w:r>
+                    <w:t>1</w:t>
+                  </w:r>
+                </w:p>
+              </w:tc>
+            </w:tr>
+            <w:tr>
+              <w:tc>
+                <w:tcPr>
+                  <w:tcW w:w="1307" w:type="dxa"/>
+                </w:tcPr>
+                <w:p>
+                  <w:r>
+                    <w:t>3</w:t>
+                  </w:r>
+                </w:p>
+              </w:tc>
+              <w:tc>
+                <w:tcPr>
+                  <w:tcW w:w="1307" w:type="dxa"/>
+                </w:tcPr>
+                <w:p>
+                  <w:r>
+                    <w:t>0</w:t>
+                  </w:r>
+                </w:p>
+              </w:tc>
+              <w:tc>
+                <w:tcPr>
+                  <w:tcW w:w="1308" w:type="dxa"/>
+                </w:tcPr>
+                <w:p>
+                  <w:r>
+                    <w:t>2</w:t>
+                  </w:r>
+                </w:p>
+              </w:tc>
+            </w:tr>
+            <w:tr>
+              <w:tc>
+                <w:tcPr>
+                  <w:tcW w:w="1307" w:type="dxa"/>
+                </w:tcPr>
+                <w:p>
+                  <w:r>
+                    <w:t>1</w:t>
+                  </w:r>
+                </w:p>
+              </w:tc>
+              <w:tc>
+                <w:tcPr>
+                  <w:tcW w:w="1307" w:type="dxa"/>
+                </w:tcPr>
+                <w:p>
+                  <w:r>
+                    <w:t>2</w:t>
+                  </w:r>
+                </w:p>
+              </w:tc>
+              <w:tc>
+                <w:tcPr>
+                  <w:tcW w:w="1308" w:type="dxa"/>
+                </w:tcPr>
+                <w:p>
+                  <w:r>
+                    <w:t>0</w:t>
+                  </w:r>
+                </w:p>
+              </w:tc>
+            </w:tr>
+          </w:tbl>
+          <w:p/>
+        </w:tc>
+      </w:tr>
+    </w:tbl>
+    <w:p/>
     <w:sectPr>
       <w:footerReference w:type="default" r:id="rId8"/>
       <w:pgSz w:w="11906" w:h="16838" w:code="9"/>
@@ -1252,7 +1534,7 @@
   <w:abstractNum w:abstractNumId="13" w15:restartNumberingAfterBreak="0">
     <w:nsid w:val="129231DD"/>
     <w:multiLevelType w:val="hybridMultilevel"/>
-    <w:tmpl w:val="9174A356"/>
+    <w:tmpl w:val="B96037D8"/>
     <w:lvl w:ilvl="0" w:tplc="040C000F">
       <w:start w:val="1"/>
       <w:numFmt w:val="decimal"/>
@@ -2226,7 +2508,7 @@
     <w:uiPriority w:val="9"/>
     <w:unhideWhenUsed/>
     <w:qFormat/>
-    <w:rsid w:val="00333D0D"/>
+    <w:rsid w:val="006371E0"/>
     <w:pPr>
       <w:keepNext/>
       <w:keepLines/>
@@ -2236,7 +2518,6 @@
     </w:pPr>
     <w:rPr>
       <w:rFonts w:asciiTheme="majorHAnsi" w:eastAsiaTheme="majorEastAsia" w:hAnsiTheme="majorHAnsi" w:cstheme="majorBidi"/>
-      <w:caps/>
       <w:color w:val="007789" w:themeColor="accent1" w:themeShade="BF"/>
       <w:sz w:val="24"/>
     </w:rPr>
@@ -2398,10 +2679,9 @@
     <w:basedOn w:val="Policepardfaut"/>
     <w:link w:val="Titre2"/>
     <w:uiPriority w:val="9"/>
-    <w:rsid w:val="00333D0D"/>
+    <w:rsid w:val="006371E0"/>
     <w:rPr>
       <w:rFonts w:asciiTheme="majorHAnsi" w:eastAsiaTheme="majorEastAsia" w:hAnsiTheme="majorHAnsi" w:cstheme="majorBidi"/>
-      <w:caps/>
       <w:color w:val="007789" w:themeColor="accent1" w:themeShade="BF"/>
       <w:sz w:val="24"/>
     </w:rPr>
@@ -3169,6 +3449,25 @@
       <w:ind w:left="720"/>
       <w:contextualSpacing/>
     </w:pPr>
+  </w:style>
+  <w:style w:type="table" w:styleId="Grilledutableau">
+    <w:name w:val="Table Grid"/>
+    <w:basedOn w:val="TableauNormal"/>
+    <w:uiPriority w:val="39"/>
+    <w:rsid w:val="00CB75E9"/>
+    <w:pPr>
+      <w:spacing w:before="0" w:after="0" w:line="240" w:lineRule="auto"/>
+    </w:pPr>
+    <w:tblPr>
+      <w:tblBorders>
+        <w:top w:val="single" w:sz="4" w:space="0" w:color="auto"/>
+        <w:left w:val="single" w:sz="4" w:space="0" w:color="auto"/>
+        <w:bottom w:val="single" w:sz="4" w:space="0" w:color="auto"/>
+        <w:right w:val="single" w:sz="4" w:space="0" w:color="auto"/>
+        <w:insideH w:val="single" w:sz="4" w:space="0" w:color="auto"/>
+        <w:insideV w:val="single" w:sz="4" w:space="0" w:color="auto"/>
+      </w:tblBorders>
+    </w:tblPr>
   </w:style>
 </w:styles>
 </file>

</xml_diff>

<commit_message>
batch logger sur les temps d'execution
</commit_message>
<xml_diff>
--- a/rapport.docx
+++ b/rapport.docx
@@ -6,8 +6,6 @@
       <w:pPr>
         <w:pStyle w:val="Photo"/>
       </w:pPr>
-      <w:bookmarkStart w:id="0" w:name="_GoBack"/>
-      <w:bookmarkEnd w:id="0"/>
       <w:r>
         <w:rPr>
           <w:noProof/>
@@ -648,12 +646,44 @@
       </w:r>
     </w:p>
     <w:p>
+      <w:pPr>
+        <w:rPr>
+          <w:rFonts w:eastAsiaTheme="minorEastAsia"/>
+        </w:rPr>
+      </w:pPr>
       <w:r>
         <w:rPr>
           <w:rFonts w:eastAsiaTheme="minorEastAsia"/>
         </w:rPr>
         <w:t xml:space="preserve">On note , pour la méthode Tabou, que l’opération inverse d’une permutation correspond </w:t>
       </w:r>
+      <w:r>
+        <w:rPr>
+          <w:rFonts w:eastAsiaTheme="minorEastAsia"/>
+        </w:rPr>
+        <w:t>à</w:t>
+      </w:r>
+      <w:r>
+        <w:rPr>
+          <w:rFonts w:eastAsiaTheme="minorEastAsia"/>
+        </w:rPr>
+        <w:t xml:space="preserve"> la même permutation.</w:t>
+      </w:r>
+    </w:p>
+    <w:p>
+      <w:pPr>
+        <w:rPr>
+          <w:rFonts w:eastAsiaTheme="minorEastAsia"/>
+        </w:rPr>
+      </w:pPr>
+    </w:p>
+    <w:p>
+      <w:r>
+        <w:rPr>
+          <w:rFonts w:eastAsiaTheme="minorEastAsia"/>
+        </w:rPr>
+        <w:t xml:space="preserve">Concernant la notation, « (i-j) » correspond </w:t>
+      </w:r>
       <w:proofErr w:type="spellStart"/>
       <w:proofErr w:type="gramStart"/>
       <w:r>
@@ -668,7 +698,7 @@
         <w:rPr>
           <w:rFonts w:eastAsiaTheme="minorEastAsia"/>
         </w:rPr>
-        <w:t xml:space="preserve"> la même permutation.</w:t>
+        <w:t xml:space="preserve"> la permutation des éléments à la positions i avec la position j.</w:t>
       </w:r>
     </w:p>
     <w:p>
@@ -691,7 +721,6 @@
     <w:p/>
     <w:p>
       <w:r>
-        <w:lastRenderedPageBreak/>
         <w:t>Les paramètre pour l’algorithme de recuit simulé sont les suivants :</w:t>
       </w:r>
     </w:p>
@@ -952,13 +981,7 @@
           <w:rPr>
             <w:rFonts w:ascii="Cambria Math" w:hAnsi="Cambria Math"/>
           </w:rPr>
-          <m:t xml:space="preserve"> </m:t>
-        </m:r>
-        <m:r>
-          <w:rPr>
-            <w:rFonts w:ascii="Cambria Math" w:hAnsi="Cambria Math"/>
-          </w:rPr>
-          <m:t>ϵ</m:t>
+          <m:t xml:space="preserve"> ϵ</m:t>
         </m:r>
         <m:d>
           <m:dPr>
@@ -976,13 +999,7 @@
               <w:rPr>
                 <w:rFonts w:ascii="Cambria Math" w:hAnsi="Cambria Math"/>
               </w:rPr>
-              <m:t>0;</m:t>
-            </m:r>
-            <m:r>
-              <w:rPr>
-                <w:rFonts w:ascii="Cambria Math" w:hAnsi="Cambria Math"/>
-              </w:rPr>
-              <m:t>n</m:t>
+              <m:t>0;n</m:t>
             </m:r>
           </m:e>
         </m:d>
@@ -1382,14 +1399,27 @@
       <w:r>
         <w:t xml:space="preserve">Figure </w:t>
       </w:r>
-      <w:fldSimple w:instr=" SEQ Figure \* ARABIC ">
-        <w:r>
-          <w:rPr>
-            <w:noProof/>
-          </w:rPr>
-          <w:t>1</w:t>
-        </w:r>
-      </w:fldSimple>
+      <w:r>
+        <w:fldChar w:fldCharType="begin"/>
+      </w:r>
+      <w:r>
+        <w:instrText xml:space="preserve"> SEQ Figure \* ARABIC </w:instrText>
+      </w:r>
+      <w:r>
+        <w:fldChar w:fldCharType="separate"/>
+      </w:r>
+      <w:r>
+        <w:rPr>
+          <w:noProof/>
+        </w:rPr>
+        <w:t>1</w:t>
+      </w:r>
+      <w:r>
+        <w:rPr>
+          <w:noProof/>
+        </w:rPr>
+        <w:fldChar w:fldCharType="end"/>
+      </w:r>
       <w:r>
         <w:t>: schéma de l'instance de test</w:t>
       </w:r>
@@ -5908,12 +5938,1950 @@
     </w:p>
     <w:p/>
     <w:p>
-      <w:r>
+      <w:pPr>
+        <w:pStyle w:val="Titre3"/>
+      </w:pPr>
+      <w:r>
+        <w:lastRenderedPageBreak/>
         <w:t xml:space="preserve"> </w:t>
       </w:r>
+      <w:r>
+        <w:t>Marche aléatoire</w:t>
+      </w:r>
     </w:p>
+    <w:p>
+      <w:r>
+        <w:t>Afin de pouvoir comparer les algorithmes avec un algorithme naïf, j’ai implémenté la marche aléatoire.</w:t>
+      </w:r>
+    </w:p>
+    <w:tbl>
+      <w:tblPr>
+        <w:tblW w:w="3960" w:type="dxa"/>
+        <w:tblCellMar>
+          <w:left w:w="70" w:type="dxa"/>
+          <w:right w:w="70" w:type="dxa"/>
+        </w:tblCellMar>
+        <w:tblLook w:val="04A0" w:firstRow="1" w:lastRow="0" w:firstColumn="1" w:lastColumn="0" w:noHBand="0" w:noVBand="1"/>
+      </w:tblPr>
+      <w:tblGrid>
+        <w:gridCol w:w="1200"/>
+        <w:gridCol w:w="1560"/>
+        <w:gridCol w:w="1200"/>
+      </w:tblGrid>
+      <w:tr>
+        <w:trPr>
+          <w:trHeight w:val="300"/>
+        </w:trPr>
+        <w:tc>
+          <w:tcPr>
+            <w:tcW w:w="1200" w:type="dxa"/>
+            <w:tcBorders>
+              <w:top w:val="single" w:sz="4" w:space="0" w:color="auto"/>
+              <w:left w:val="single" w:sz="4" w:space="0" w:color="auto"/>
+              <w:bottom w:val="single" w:sz="4" w:space="0" w:color="auto"/>
+              <w:right w:val="single" w:sz="4" w:space="0" w:color="auto"/>
+            </w:tcBorders>
+            <w:shd w:val="clear" w:color="000000" w:fill="A9D08E"/>
+            <w:noWrap/>
+            <w:vAlign w:val="bottom"/>
+            <w:hideMark/>
+          </w:tcPr>
+          <w:p>
+            <w:pPr>
+              <w:spacing w:before="0" w:after="0" w:line="240" w:lineRule="auto"/>
+              <w:rPr>
+                <w:rFonts w:ascii="Calibri" w:eastAsia="Times New Roman" w:hAnsi="Calibri" w:cs="Calibri"/>
+                <w:color w:val="000000"/>
+                <w:lang w:eastAsia="fr-FR"/>
+              </w:rPr>
+            </w:pPr>
+            <w:proofErr w:type="gramStart"/>
+            <w:r>
+              <w:rPr>
+                <w:rFonts w:ascii="Calibri" w:eastAsia="Times New Roman" w:hAnsi="Calibri" w:cs="Calibri"/>
+                <w:color w:val="000000"/>
+                <w:lang w:eastAsia="fr-FR"/>
+              </w:rPr>
+              <w:t>step</w:t>
+            </w:r>
+            <w:proofErr w:type="gramEnd"/>
+          </w:p>
+        </w:tc>
+        <w:tc>
+          <w:tcPr>
+            <w:tcW w:w="1560" w:type="dxa"/>
+            <w:tcBorders>
+              <w:top w:val="single" w:sz="4" w:space="0" w:color="auto"/>
+              <w:left w:val="nil"/>
+              <w:bottom w:val="single" w:sz="4" w:space="0" w:color="auto"/>
+              <w:right w:val="single" w:sz="4" w:space="0" w:color="auto"/>
+            </w:tcBorders>
+            <w:shd w:val="clear" w:color="000000" w:fill="A9D08E"/>
+            <w:noWrap/>
+            <w:vAlign w:val="bottom"/>
+            <w:hideMark/>
+          </w:tcPr>
+          <w:p>
+            <w:pPr>
+              <w:spacing w:before="0" w:after="0" w:line="240" w:lineRule="auto"/>
+              <w:rPr>
+                <w:rFonts w:ascii="Calibri" w:eastAsia="Times New Roman" w:hAnsi="Calibri" w:cs="Calibri"/>
+                <w:color w:val="000000"/>
+                <w:lang w:eastAsia="fr-FR"/>
+              </w:rPr>
+            </w:pPr>
+            <w:proofErr w:type="gramStart"/>
+            <w:r>
+              <w:rPr>
+                <w:rFonts w:ascii="Calibri" w:eastAsia="Times New Roman" w:hAnsi="Calibri" w:cs="Calibri"/>
+                <w:color w:val="000000"/>
+                <w:lang w:eastAsia="fr-FR"/>
+              </w:rPr>
+              <w:t>configuration</w:t>
+            </w:r>
+            <w:proofErr w:type="gramEnd"/>
+          </w:p>
+        </w:tc>
+        <w:tc>
+          <w:tcPr>
+            <w:tcW w:w="1200" w:type="dxa"/>
+            <w:tcBorders>
+              <w:top w:val="single" w:sz="4" w:space="0" w:color="auto"/>
+              <w:left w:val="nil"/>
+              <w:bottom w:val="single" w:sz="4" w:space="0" w:color="auto"/>
+              <w:right w:val="single" w:sz="4" w:space="0" w:color="auto"/>
+            </w:tcBorders>
+            <w:shd w:val="clear" w:color="000000" w:fill="A9D08E"/>
+            <w:noWrap/>
+            <w:vAlign w:val="bottom"/>
+            <w:hideMark/>
+          </w:tcPr>
+          <w:p>
+            <w:pPr>
+              <w:spacing w:before="0" w:after="0" w:line="240" w:lineRule="auto"/>
+              <w:rPr>
+                <w:rFonts w:ascii="Calibri" w:eastAsia="Times New Roman" w:hAnsi="Calibri" w:cs="Calibri"/>
+                <w:color w:val="000000"/>
+                <w:lang w:eastAsia="fr-FR"/>
+              </w:rPr>
+            </w:pPr>
+            <w:proofErr w:type="gramStart"/>
+            <w:r>
+              <w:rPr>
+                <w:rFonts w:ascii="Calibri" w:eastAsia="Times New Roman" w:hAnsi="Calibri" w:cs="Calibri"/>
+                <w:color w:val="000000"/>
+                <w:lang w:eastAsia="fr-FR"/>
+              </w:rPr>
+              <w:t>fitness</w:t>
+            </w:r>
+            <w:proofErr w:type="gramEnd"/>
+          </w:p>
+        </w:tc>
+      </w:tr>
+      <w:tr>
+        <w:trPr>
+          <w:trHeight w:val="300"/>
+        </w:trPr>
+        <w:tc>
+          <w:tcPr>
+            <w:tcW w:w="1200" w:type="dxa"/>
+            <w:tcBorders>
+              <w:top w:val="nil"/>
+              <w:left w:val="single" w:sz="4" w:space="0" w:color="auto"/>
+              <w:bottom w:val="single" w:sz="4" w:space="0" w:color="auto"/>
+              <w:right w:val="single" w:sz="4" w:space="0" w:color="auto"/>
+            </w:tcBorders>
+            <w:shd w:val="clear" w:color="auto" w:fill="auto"/>
+            <w:noWrap/>
+            <w:vAlign w:val="bottom"/>
+            <w:hideMark/>
+          </w:tcPr>
+          <w:p>
+            <w:pPr>
+              <w:spacing w:before="0" w:after="0" w:line="240" w:lineRule="auto"/>
+              <w:jc w:val="right"/>
+              <w:rPr>
+                <w:rFonts w:ascii="Calibri" w:eastAsia="Times New Roman" w:hAnsi="Calibri" w:cs="Calibri"/>
+                <w:color w:val="000000"/>
+                <w:lang w:eastAsia="fr-FR"/>
+              </w:rPr>
+            </w:pPr>
+            <w:r>
+              <w:rPr>
+                <w:rFonts w:ascii="Calibri" w:eastAsia="Times New Roman" w:hAnsi="Calibri" w:cs="Calibri"/>
+                <w:color w:val="000000"/>
+                <w:lang w:eastAsia="fr-FR"/>
+              </w:rPr>
+              <w:t>0</w:t>
+            </w:r>
+          </w:p>
+        </w:tc>
+        <w:tc>
+          <w:tcPr>
+            <w:tcW w:w="1560" w:type="dxa"/>
+            <w:tcBorders>
+              <w:top w:val="nil"/>
+              <w:left w:val="nil"/>
+              <w:bottom w:val="single" w:sz="4" w:space="0" w:color="auto"/>
+              <w:right w:val="single" w:sz="4" w:space="0" w:color="auto"/>
+            </w:tcBorders>
+            <w:shd w:val="clear" w:color="auto" w:fill="auto"/>
+            <w:noWrap/>
+            <w:vAlign w:val="bottom"/>
+            <w:hideMark/>
+          </w:tcPr>
+          <w:p>
+            <w:pPr>
+              <w:spacing w:before="0" w:after="0" w:line="240" w:lineRule="auto"/>
+              <w:rPr>
+                <w:rFonts w:ascii="Calibri" w:eastAsia="Times New Roman" w:hAnsi="Calibri" w:cs="Calibri"/>
+                <w:color w:val="000000"/>
+                <w:lang w:eastAsia="fr-FR"/>
+              </w:rPr>
+            </w:pPr>
+            <w:r>
+              <w:rPr>
+                <w:rFonts w:ascii="Calibri" w:eastAsia="Times New Roman" w:hAnsi="Calibri" w:cs="Calibri"/>
+                <w:color w:val="000000"/>
+                <w:lang w:eastAsia="fr-FR"/>
+              </w:rPr>
+              <w:t>Config( 2, 1, 3 )</w:t>
+            </w:r>
+          </w:p>
+        </w:tc>
+        <w:tc>
+          <w:tcPr>
+            <w:tcW w:w="1200" w:type="dxa"/>
+            <w:tcBorders>
+              <w:top w:val="nil"/>
+              <w:left w:val="nil"/>
+              <w:bottom w:val="single" w:sz="4" w:space="0" w:color="auto"/>
+              <w:right w:val="single" w:sz="4" w:space="0" w:color="auto"/>
+            </w:tcBorders>
+            <w:shd w:val="clear" w:color="auto" w:fill="auto"/>
+            <w:noWrap/>
+            <w:vAlign w:val="bottom"/>
+            <w:hideMark/>
+          </w:tcPr>
+          <w:p>
+            <w:pPr>
+              <w:spacing w:before="0" w:after="0" w:line="240" w:lineRule="auto"/>
+              <w:jc w:val="right"/>
+              <w:rPr>
+                <w:rFonts w:ascii="Calibri" w:eastAsia="Times New Roman" w:hAnsi="Calibri" w:cs="Calibri"/>
+                <w:color w:val="000000"/>
+                <w:lang w:eastAsia="fr-FR"/>
+              </w:rPr>
+            </w:pPr>
+            <w:r>
+              <w:rPr>
+                <w:rFonts w:ascii="Calibri" w:eastAsia="Times New Roman" w:hAnsi="Calibri" w:cs="Calibri"/>
+                <w:color w:val="000000"/>
+                <w:lang w:eastAsia="fr-FR"/>
+              </w:rPr>
+              <w:t>16</w:t>
+            </w:r>
+          </w:p>
+        </w:tc>
+      </w:tr>
+      <w:tr>
+        <w:trPr>
+          <w:trHeight w:val="300"/>
+        </w:trPr>
+        <w:tc>
+          <w:tcPr>
+            <w:tcW w:w="1200" w:type="dxa"/>
+            <w:tcBorders>
+              <w:top w:val="nil"/>
+              <w:left w:val="single" w:sz="4" w:space="0" w:color="auto"/>
+              <w:bottom w:val="single" w:sz="4" w:space="0" w:color="auto"/>
+              <w:right w:val="single" w:sz="4" w:space="0" w:color="auto"/>
+            </w:tcBorders>
+            <w:shd w:val="clear" w:color="auto" w:fill="auto"/>
+            <w:noWrap/>
+            <w:vAlign w:val="bottom"/>
+            <w:hideMark/>
+          </w:tcPr>
+          <w:p>
+            <w:pPr>
+              <w:spacing w:before="0" w:after="0" w:line="240" w:lineRule="auto"/>
+              <w:jc w:val="right"/>
+              <w:rPr>
+                <w:rFonts w:ascii="Calibri" w:eastAsia="Times New Roman" w:hAnsi="Calibri" w:cs="Calibri"/>
+                <w:color w:val="000000"/>
+                <w:lang w:eastAsia="fr-FR"/>
+              </w:rPr>
+            </w:pPr>
+            <w:r>
+              <w:rPr>
+                <w:rFonts w:ascii="Calibri" w:eastAsia="Times New Roman" w:hAnsi="Calibri" w:cs="Calibri"/>
+                <w:color w:val="000000"/>
+                <w:lang w:eastAsia="fr-FR"/>
+              </w:rPr>
+              <w:t>1</w:t>
+            </w:r>
+          </w:p>
+        </w:tc>
+        <w:tc>
+          <w:tcPr>
+            <w:tcW w:w="1560" w:type="dxa"/>
+            <w:tcBorders>
+              <w:top w:val="nil"/>
+              <w:left w:val="nil"/>
+              <w:bottom w:val="single" w:sz="4" w:space="0" w:color="auto"/>
+              <w:right w:val="single" w:sz="4" w:space="0" w:color="auto"/>
+            </w:tcBorders>
+            <w:shd w:val="clear" w:color="auto" w:fill="auto"/>
+            <w:noWrap/>
+            <w:vAlign w:val="bottom"/>
+            <w:hideMark/>
+          </w:tcPr>
+          <w:p>
+            <w:pPr>
+              <w:spacing w:before="0" w:after="0" w:line="240" w:lineRule="auto"/>
+              <w:rPr>
+                <w:rFonts w:ascii="Calibri" w:eastAsia="Times New Roman" w:hAnsi="Calibri" w:cs="Calibri"/>
+                <w:color w:val="000000"/>
+                <w:lang w:eastAsia="fr-FR"/>
+              </w:rPr>
+            </w:pPr>
+            <w:r>
+              <w:rPr>
+                <w:rFonts w:ascii="Calibri" w:eastAsia="Times New Roman" w:hAnsi="Calibri" w:cs="Calibri"/>
+                <w:color w:val="000000"/>
+                <w:lang w:eastAsia="fr-FR"/>
+              </w:rPr>
+              <w:t>Config( 1, 2, 3 )</w:t>
+            </w:r>
+          </w:p>
+        </w:tc>
+        <w:tc>
+          <w:tcPr>
+            <w:tcW w:w="1200" w:type="dxa"/>
+            <w:tcBorders>
+              <w:top w:val="nil"/>
+              <w:left w:val="nil"/>
+              <w:bottom w:val="single" w:sz="4" w:space="0" w:color="auto"/>
+              <w:right w:val="single" w:sz="4" w:space="0" w:color="auto"/>
+            </w:tcBorders>
+            <w:shd w:val="clear" w:color="auto" w:fill="auto"/>
+            <w:noWrap/>
+            <w:vAlign w:val="bottom"/>
+            <w:hideMark/>
+          </w:tcPr>
+          <w:p>
+            <w:pPr>
+              <w:spacing w:before="0" w:after="0" w:line="240" w:lineRule="auto"/>
+              <w:jc w:val="right"/>
+              <w:rPr>
+                <w:rFonts w:ascii="Calibri" w:eastAsia="Times New Roman" w:hAnsi="Calibri" w:cs="Calibri"/>
+                <w:color w:val="000000"/>
+                <w:lang w:eastAsia="fr-FR"/>
+              </w:rPr>
+            </w:pPr>
+            <w:r>
+              <w:rPr>
+                <w:rFonts w:ascii="Calibri" w:eastAsia="Times New Roman" w:hAnsi="Calibri" w:cs="Calibri"/>
+                <w:color w:val="000000"/>
+                <w:lang w:eastAsia="fr-FR"/>
+              </w:rPr>
+              <w:t>14</w:t>
+            </w:r>
+          </w:p>
+        </w:tc>
+      </w:tr>
+      <w:tr>
+        <w:trPr>
+          <w:trHeight w:val="300"/>
+        </w:trPr>
+        <w:tc>
+          <w:tcPr>
+            <w:tcW w:w="1200" w:type="dxa"/>
+            <w:tcBorders>
+              <w:top w:val="nil"/>
+              <w:left w:val="single" w:sz="4" w:space="0" w:color="auto"/>
+              <w:bottom w:val="single" w:sz="4" w:space="0" w:color="auto"/>
+              <w:right w:val="single" w:sz="4" w:space="0" w:color="auto"/>
+            </w:tcBorders>
+            <w:shd w:val="clear" w:color="auto" w:fill="auto"/>
+            <w:noWrap/>
+            <w:vAlign w:val="bottom"/>
+            <w:hideMark/>
+          </w:tcPr>
+          <w:p>
+            <w:pPr>
+              <w:spacing w:before="0" w:after="0" w:line="240" w:lineRule="auto"/>
+              <w:jc w:val="right"/>
+              <w:rPr>
+                <w:rFonts w:ascii="Calibri" w:eastAsia="Times New Roman" w:hAnsi="Calibri" w:cs="Calibri"/>
+                <w:color w:val="000000"/>
+                <w:lang w:eastAsia="fr-FR"/>
+              </w:rPr>
+            </w:pPr>
+            <w:r>
+              <w:rPr>
+                <w:rFonts w:ascii="Calibri" w:eastAsia="Times New Roman" w:hAnsi="Calibri" w:cs="Calibri"/>
+                <w:color w:val="000000"/>
+                <w:lang w:eastAsia="fr-FR"/>
+              </w:rPr>
+              <w:t>2</w:t>
+            </w:r>
+          </w:p>
+        </w:tc>
+        <w:tc>
+          <w:tcPr>
+            <w:tcW w:w="1560" w:type="dxa"/>
+            <w:tcBorders>
+              <w:top w:val="nil"/>
+              <w:left w:val="nil"/>
+              <w:bottom w:val="single" w:sz="4" w:space="0" w:color="auto"/>
+              <w:right w:val="single" w:sz="4" w:space="0" w:color="auto"/>
+            </w:tcBorders>
+            <w:shd w:val="clear" w:color="auto" w:fill="auto"/>
+            <w:noWrap/>
+            <w:vAlign w:val="bottom"/>
+            <w:hideMark/>
+          </w:tcPr>
+          <w:p>
+            <w:pPr>
+              <w:spacing w:before="0" w:after="0" w:line="240" w:lineRule="auto"/>
+              <w:rPr>
+                <w:rFonts w:ascii="Calibri" w:eastAsia="Times New Roman" w:hAnsi="Calibri" w:cs="Calibri"/>
+                <w:color w:val="000000"/>
+                <w:lang w:eastAsia="fr-FR"/>
+              </w:rPr>
+            </w:pPr>
+            <w:r>
+              <w:rPr>
+                <w:rFonts w:ascii="Calibri" w:eastAsia="Times New Roman" w:hAnsi="Calibri" w:cs="Calibri"/>
+                <w:color w:val="000000"/>
+                <w:lang w:eastAsia="fr-FR"/>
+              </w:rPr>
+              <w:t>Config( 1, 3, 2 )</w:t>
+            </w:r>
+          </w:p>
+        </w:tc>
+        <w:tc>
+          <w:tcPr>
+            <w:tcW w:w="1200" w:type="dxa"/>
+            <w:tcBorders>
+              <w:top w:val="nil"/>
+              <w:left w:val="nil"/>
+              <w:bottom w:val="single" w:sz="4" w:space="0" w:color="auto"/>
+              <w:right w:val="single" w:sz="4" w:space="0" w:color="auto"/>
+            </w:tcBorders>
+            <w:shd w:val="clear" w:color="auto" w:fill="auto"/>
+            <w:noWrap/>
+            <w:vAlign w:val="bottom"/>
+            <w:hideMark/>
+          </w:tcPr>
+          <w:p>
+            <w:pPr>
+              <w:spacing w:before="0" w:after="0" w:line="240" w:lineRule="auto"/>
+              <w:jc w:val="right"/>
+              <w:rPr>
+                <w:rFonts w:ascii="Calibri" w:eastAsia="Times New Roman" w:hAnsi="Calibri" w:cs="Calibri"/>
+                <w:color w:val="000000"/>
+                <w:lang w:eastAsia="fr-FR"/>
+              </w:rPr>
+            </w:pPr>
+            <w:r>
+              <w:rPr>
+                <w:rFonts w:ascii="Calibri" w:eastAsia="Times New Roman" w:hAnsi="Calibri" w:cs="Calibri"/>
+                <w:color w:val="000000"/>
+                <w:lang w:eastAsia="fr-FR"/>
+              </w:rPr>
+              <w:t>18</w:t>
+            </w:r>
+          </w:p>
+        </w:tc>
+      </w:tr>
+      <w:tr>
+        <w:trPr>
+          <w:trHeight w:val="300"/>
+        </w:trPr>
+        <w:tc>
+          <w:tcPr>
+            <w:tcW w:w="1200" w:type="dxa"/>
+            <w:tcBorders>
+              <w:top w:val="nil"/>
+              <w:left w:val="single" w:sz="4" w:space="0" w:color="auto"/>
+              <w:bottom w:val="single" w:sz="4" w:space="0" w:color="auto"/>
+              <w:right w:val="single" w:sz="4" w:space="0" w:color="auto"/>
+            </w:tcBorders>
+            <w:shd w:val="clear" w:color="auto" w:fill="auto"/>
+            <w:noWrap/>
+            <w:vAlign w:val="bottom"/>
+            <w:hideMark/>
+          </w:tcPr>
+          <w:p>
+            <w:pPr>
+              <w:spacing w:before="0" w:after="0" w:line="240" w:lineRule="auto"/>
+              <w:jc w:val="right"/>
+              <w:rPr>
+                <w:rFonts w:ascii="Calibri" w:eastAsia="Times New Roman" w:hAnsi="Calibri" w:cs="Calibri"/>
+                <w:color w:val="000000"/>
+                <w:lang w:eastAsia="fr-FR"/>
+              </w:rPr>
+            </w:pPr>
+            <w:r>
+              <w:rPr>
+                <w:rFonts w:ascii="Calibri" w:eastAsia="Times New Roman" w:hAnsi="Calibri" w:cs="Calibri"/>
+                <w:color w:val="000000"/>
+                <w:lang w:eastAsia="fr-FR"/>
+              </w:rPr>
+              <w:t>3</w:t>
+            </w:r>
+          </w:p>
+        </w:tc>
+        <w:tc>
+          <w:tcPr>
+            <w:tcW w:w="1560" w:type="dxa"/>
+            <w:tcBorders>
+              <w:top w:val="nil"/>
+              <w:left w:val="nil"/>
+              <w:bottom w:val="single" w:sz="4" w:space="0" w:color="auto"/>
+              <w:right w:val="single" w:sz="4" w:space="0" w:color="auto"/>
+            </w:tcBorders>
+            <w:shd w:val="clear" w:color="auto" w:fill="auto"/>
+            <w:noWrap/>
+            <w:vAlign w:val="bottom"/>
+            <w:hideMark/>
+          </w:tcPr>
+          <w:p>
+            <w:pPr>
+              <w:spacing w:before="0" w:after="0" w:line="240" w:lineRule="auto"/>
+              <w:rPr>
+                <w:rFonts w:ascii="Calibri" w:eastAsia="Times New Roman" w:hAnsi="Calibri" w:cs="Calibri"/>
+                <w:color w:val="000000"/>
+                <w:lang w:eastAsia="fr-FR"/>
+              </w:rPr>
+            </w:pPr>
+            <w:r>
+              <w:rPr>
+                <w:rFonts w:ascii="Calibri" w:eastAsia="Times New Roman" w:hAnsi="Calibri" w:cs="Calibri"/>
+                <w:color w:val="000000"/>
+                <w:lang w:eastAsia="fr-FR"/>
+              </w:rPr>
+              <w:t>Config( 3, 1, 2 )</w:t>
+            </w:r>
+          </w:p>
+        </w:tc>
+        <w:tc>
+          <w:tcPr>
+            <w:tcW w:w="1200" w:type="dxa"/>
+            <w:tcBorders>
+              <w:top w:val="nil"/>
+              <w:left w:val="nil"/>
+              <w:bottom w:val="single" w:sz="4" w:space="0" w:color="auto"/>
+              <w:right w:val="single" w:sz="4" w:space="0" w:color="auto"/>
+            </w:tcBorders>
+            <w:shd w:val="clear" w:color="auto" w:fill="auto"/>
+            <w:noWrap/>
+            <w:vAlign w:val="bottom"/>
+            <w:hideMark/>
+          </w:tcPr>
+          <w:p>
+            <w:pPr>
+              <w:spacing w:before="0" w:after="0" w:line="240" w:lineRule="auto"/>
+              <w:jc w:val="right"/>
+              <w:rPr>
+                <w:rFonts w:ascii="Calibri" w:eastAsia="Times New Roman" w:hAnsi="Calibri" w:cs="Calibri"/>
+                <w:color w:val="000000"/>
+                <w:lang w:eastAsia="fr-FR"/>
+              </w:rPr>
+            </w:pPr>
+            <w:r>
+              <w:rPr>
+                <w:rFonts w:ascii="Calibri" w:eastAsia="Times New Roman" w:hAnsi="Calibri" w:cs="Calibri"/>
+                <w:color w:val="000000"/>
+                <w:lang w:eastAsia="fr-FR"/>
+              </w:rPr>
+              <w:t>16</w:t>
+            </w:r>
+          </w:p>
+        </w:tc>
+      </w:tr>
+      <w:tr>
+        <w:trPr>
+          <w:trHeight w:val="300"/>
+        </w:trPr>
+        <w:tc>
+          <w:tcPr>
+            <w:tcW w:w="1200" w:type="dxa"/>
+            <w:tcBorders>
+              <w:top w:val="nil"/>
+              <w:left w:val="single" w:sz="4" w:space="0" w:color="auto"/>
+              <w:bottom w:val="single" w:sz="4" w:space="0" w:color="auto"/>
+              <w:right w:val="single" w:sz="4" w:space="0" w:color="auto"/>
+            </w:tcBorders>
+            <w:shd w:val="clear" w:color="auto" w:fill="auto"/>
+            <w:noWrap/>
+            <w:vAlign w:val="bottom"/>
+            <w:hideMark/>
+          </w:tcPr>
+          <w:p>
+            <w:pPr>
+              <w:spacing w:before="0" w:after="0" w:line="240" w:lineRule="auto"/>
+              <w:jc w:val="right"/>
+              <w:rPr>
+                <w:rFonts w:ascii="Calibri" w:eastAsia="Times New Roman" w:hAnsi="Calibri" w:cs="Calibri"/>
+                <w:color w:val="000000"/>
+                <w:lang w:eastAsia="fr-FR"/>
+              </w:rPr>
+            </w:pPr>
+            <w:r>
+              <w:rPr>
+                <w:rFonts w:ascii="Calibri" w:eastAsia="Times New Roman" w:hAnsi="Calibri" w:cs="Calibri"/>
+                <w:color w:val="000000"/>
+                <w:lang w:eastAsia="fr-FR"/>
+              </w:rPr>
+              <w:t>4</w:t>
+            </w:r>
+          </w:p>
+        </w:tc>
+        <w:tc>
+          <w:tcPr>
+            <w:tcW w:w="1560" w:type="dxa"/>
+            <w:tcBorders>
+              <w:top w:val="nil"/>
+              <w:left w:val="nil"/>
+              <w:bottom w:val="single" w:sz="4" w:space="0" w:color="auto"/>
+              <w:right w:val="single" w:sz="4" w:space="0" w:color="auto"/>
+            </w:tcBorders>
+            <w:shd w:val="clear" w:color="auto" w:fill="auto"/>
+            <w:noWrap/>
+            <w:vAlign w:val="bottom"/>
+            <w:hideMark/>
+          </w:tcPr>
+          <w:p>
+            <w:pPr>
+              <w:spacing w:before="0" w:after="0" w:line="240" w:lineRule="auto"/>
+              <w:rPr>
+                <w:rFonts w:ascii="Calibri" w:eastAsia="Times New Roman" w:hAnsi="Calibri" w:cs="Calibri"/>
+                <w:color w:val="000000"/>
+                <w:lang w:eastAsia="fr-FR"/>
+              </w:rPr>
+            </w:pPr>
+            <w:r>
+              <w:rPr>
+                <w:rFonts w:ascii="Calibri" w:eastAsia="Times New Roman" w:hAnsi="Calibri" w:cs="Calibri"/>
+                <w:color w:val="000000"/>
+                <w:lang w:eastAsia="fr-FR"/>
+              </w:rPr>
+              <w:t>Config( 2, 1, 3 )</w:t>
+            </w:r>
+          </w:p>
+        </w:tc>
+        <w:tc>
+          <w:tcPr>
+            <w:tcW w:w="1200" w:type="dxa"/>
+            <w:tcBorders>
+              <w:top w:val="nil"/>
+              <w:left w:val="nil"/>
+              <w:bottom w:val="single" w:sz="4" w:space="0" w:color="auto"/>
+              <w:right w:val="single" w:sz="4" w:space="0" w:color="auto"/>
+            </w:tcBorders>
+            <w:shd w:val="clear" w:color="auto" w:fill="auto"/>
+            <w:noWrap/>
+            <w:vAlign w:val="bottom"/>
+            <w:hideMark/>
+          </w:tcPr>
+          <w:p>
+            <w:pPr>
+              <w:spacing w:before="0" w:after="0" w:line="240" w:lineRule="auto"/>
+              <w:jc w:val="right"/>
+              <w:rPr>
+                <w:rFonts w:ascii="Calibri" w:eastAsia="Times New Roman" w:hAnsi="Calibri" w:cs="Calibri"/>
+                <w:color w:val="000000"/>
+                <w:lang w:eastAsia="fr-FR"/>
+              </w:rPr>
+            </w:pPr>
+            <w:r>
+              <w:rPr>
+                <w:rFonts w:ascii="Calibri" w:eastAsia="Times New Roman" w:hAnsi="Calibri" w:cs="Calibri"/>
+                <w:color w:val="000000"/>
+                <w:lang w:eastAsia="fr-FR"/>
+              </w:rPr>
+              <w:t>16</w:t>
+            </w:r>
+          </w:p>
+        </w:tc>
+      </w:tr>
+      <w:tr>
+        <w:trPr>
+          <w:trHeight w:val="300"/>
+        </w:trPr>
+        <w:tc>
+          <w:tcPr>
+            <w:tcW w:w="1200" w:type="dxa"/>
+            <w:tcBorders>
+              <w:top w:val="nil"/>
+              <w:left w:val="single" w:sz="4" w:space="0" w:color="auto"/>
+              <w:bottom w:val="single" w:sz="4" w:space="0" w:color="auto"/>
+              <w:right w:val="single" w:sz="4" w:space="0" w:color="auto"/>
+            </w:tcBorders>
+            <w:shd w:val="clear" w:color="auto" w:fill="auto"/>
+            <w:noWrap/>
+            <w:vAlign w:val="bottom"/>
+            <w:hideMark/>
+          </w:tcPr>
+          <w:p>
+            <w:pPr>
+              <w:spacing w:before="0" w:after="0" w:line="240" w:lineRule="auto"/>
+              <w:jc w:val="right"/>
+              <w:rPr>
+                <w:rFonts w:ascii="Calibri" w:eastAsia="Times New Roman" w:hAnsi="Calibri" w:cs="Calibri"/>
+                <w:color w:val="000000"/>
+                <w:lang w:eastAsia="fr-FR"/>
+              </w:rPr>
+            </w:pPr>
+            <w:r>
+              <w:rPr>
+                <w:rFonts w:ascii="Calibri" w:eastAsia="Times New Roman" w:hAnsi="Calibri" w:cs="Calibri"/>
+                <w:color w:val="000000"/>
+                <w:lang w:eastAsia="fr-FR"/>
+              </w:rPr>
+              <w:t>5</w:t>
+            </w:r>
+          </w:p>
+        </w:tc>
+        <w:tc>
+          <w:tcPr>
+            <w:tcW w:w="1560" w:type="dxa"/>
+            <w:tcBorders>
+              <w:top w:val="nil"/>
+              <w:left w:val="nil"/>
+              <w:bottom w:val="single" w:sz="4" w:space="0" w:color="auto"/>
+              <w:right w:val="single" w:sz="4" w:space="0" w:color="auto"/>
+            </w:tcBorders>
+            <w:shd w:val="clear" w:color="auto" w:fill="auto"/>
+            <w:noWrap/>
+            <w:vAlign w:val="bottom"/>
+            <w:hideMark/>
+          </w:tcPr>
+          <w:p>
+            <w:pPr>
+              <w:spacing w:before="0" w:after="0" w:line="240" w:lineRule="auto"/>
+              <w:rPr>
+                <w:rFonts w:ascii="Calibri" w:eastAsia="Times New Roman" w:hAnsi="Calibri" w:cs="Calibri"/>
+                <w:color w:val="000000"/>
+                <w:lang w:eastAsia="fr-FR"/>
+              </w:rPr>
+            </w:pPr>
+            <w:r>
+              <w:rPr>
+                <w:rFonts w:ascii="Calibri" w:eastAsia="Times New Roman" w:hAnsi="Calibri" w:cs="Calibri"/>
+                <w:color w:val="000000"/>
+                <w:lang w:eastAsia="fr-FR"/>
+              </w:rPr>
+              <w:t>Config( 2, 3, 1 )</w:t>
+            </w:r>
+          </w:p>
+        </w:tc>
+        <w:tc>
+          <w:tcPr>
+            <w:tcW w:w="1200" w:type="dxa"/>
+            <w:tcBorders>
+              <w:top w:val="nil"/>
+              <w:left w:val="nil"/>
+              <w:bottom w:val="single" w:sz="4" w:space="0" w:color="auto"/>
+              <w:right w:val="single" w:sz="4" w:space="0" w:color="auto"/>
+            </w:tcBorders>
+            <w:shd w:val="clear" w:color="auto" w:fill="auto"/>
+            <w:noWrap/>
+            <w:vAlign w:val="bottom"/>
+            <w:hideMark/>
+          </w:tcPr>
+          <w:p>
+            <w:pPr>
+              <w:spacing w:before="0" w:after="0" w:line="240" w:lineRule="auto"/>
+              <w:jc w:val="right"/>
+              <w:rPr>
+                <w:rFonts w:ascii="Calibri" w:eastAsia="Times New Roman" w:hAnsi="Calibri" w:cs="Calibri"/>
+                <w:color w:val="000000"/>
+                <w:lang w:eastAsia="fr-FR"/>
+              </w:rPr>
+            </w:pPr>
+            <w:r>
+              <w:rPr>
+                <w:rFonts w:ascii="Calibri" w:eastAsia="Times New Roman" w:hAnsi="Calibri" w:cs="Calibri"/>
+                <w:color w:val="000000"/>
+                <w:lang w:eastAsia="fr-FR"/>
+              </w:rPr>
+              <w:t>18</w:t>
+            </w:r>
+          </w:p>
+        </w:tc>
+      </w:tr>
+      <w:tr>
+        <w:trPr>
+          <w:trHeight w:val="300"/>
+        </w:trPr>
+        <w:tc>
+          <w:tcPr>
+            <w:tcW w:w="1200" w:type="dxa"/>
+            <w:tcBorders>
+              <w:top w:val="nil"/>
+              <w:left w:val="single" w:sz="4" w:space="0" w:color="auto"/>
+              <w:bottom w:val="single" w:sz="4" w:space="0" w:color="auto"/>
+              <w:right w:val="single" w:sz="4" w:space="0" w:color="auto"/>
+            </w:tcBorders>
+            <w:shd w:val="clear" w:color="auto" w:fill="auto"/>
+            <w:noWrap/>
+            <w:vAlign w:val="bottom"/>
+            <w:hideMark/>
+          </w:tcPr>
+          <w:p>
+            <w:pPr>
+              <w:spacing w:before="0" w:after="0" w:line="240" w:lineRule="auto"/>
+              <w:jc w:val="right"/>
+              <w:rPr>
+                <w:rFonts w:ascii="Calibri" w:eastAsia="Times New Roman" w:hAnsi="Calibri" w:cs="Calibri"/>
+                <w:color w:val="000000"/>
+                <w:lang w:eastAsia="fr-FR"/>
+              </w:rPr>
+            </w:pPr>
+            <w:r>
+              <w:rPr>
+                <w:rFonts w:ascii="Calibri" w:eastAsia="Times New Roman" w:hAnsi="Calibri" w:cs="Calibri"/>
+                <w:color w:val="000000"/>
+                <w:lang w:eastAsia="fr-FR"/>
+              </w:rPr>
+              <w:t>6</w:t>
+            </w:r>
+          </w:p>
+        </w:tc>
+        <w:tc>
+          <w:tcPr>
+            <w:tcW w:w="1560" w:type="dxa"/>
+            <w:tcBorders>
+              <w:top w:val="nil"/>
+              <w:left w:val="nil"/>
+              <w:bottom w:val="single" w:sz="4" w:space="0" w:color="auto"/>
+              <w:right w:val="single" w:sz="4" w:space="0" w:color="auto"/>
+            </w:tcBorders>
+            <w:shd w:val="clear" w:color="auto" w:fill="auto"/>
+            <w:noWrap/>
+            <w:vAlign w:val="bottom"/>
+            <w:hideMark/>
+          </w:tcPr>
+          <w:p>
+            <w:pPr>
+              <w:spacing w:before="0" w:after="0" w:line="240" w:lineRule="auto"/>
+              <w:rPr>
+                <w:rFonts w:ascii="Calibri" w:eastAsia="Times New Roman" w:hAnsi="Calibri" w:cs="Calibri"/>
+                <w:color w:val="000000"/>
+                <w:lang w:eastAsia="fr-FR"/>
+              </w:rPr>
+            </w:pPr>
+            <w:r>
+              <w:rPr>
+                <w:rFonts w:ascii="Calibri" w:eastAsia="Times New Roman" w:hAnsi="Calibri" w:cs="Calibri"/>
+                <w:color w:val="000000"/>
+                <w:lang w:eastAsia="fr-FR"/>
+              </w:rPr>
+              <w:t>Config( 1, 3, 2 )</w:t>
+            </w:r>
+          </w:p>
+        </w:tc>
+        <w:tc>
+          <w:tcPr>
+            <w:tcW w:w="1200" w:type="dxa"/>
+            <w:tcBorders>
+              <w:top w:val="nil"/>
+              <w:left w:val="nil"/>
+              <w:bottom w:val="single" w:sz="4" w:space="0" w:color="auto"/>
+              <w:right w:val="single" w:sz="4" w:space="0" w:color="auto"/>
+            </w:tcBorders>
+            <w:shd w:val="clear" w:color="auto" w:fill="auto"/>
+            <w:noWrap/>
+            <w:vAlign w:val="bottom"/>
+            <w:hideMark/>
+          </w:tcPr>
+          <w:p>
+            <w:pPr>
+              <w:spacing w:before="0" w:after="0" w:line="240" w:lineRule="auto"/>
+              <w:jc w:val="right"/>
+              <w:rPr>
+                <w:rFonts w:ascii="Calibri" w:eastAsia="Times New Roman" w:hAnsi="Calibri" w:cs="Calibri"/>
+                <w:color w:val="000000"/>
+                <w:lang w:eastAsia="fr-FR"/>
+              </w:rPr>
+            </w:pPr>
+            <w:r>
+              <w:rPr>
+                <w:rFonts w:ascii="Calibri" w:eastAsia="Times New Roman" w:hAnsi="Calibri" w:cs="Calibri"/>
+                <w:color w:val="000000"/>
+                <w:lang w:eastAsia="fr-FR"/>
+              </w:rPr>
+              <w:t>18</w:t>
+            </w:r>
+          </w:p>
+        </w:tc>
+      </w:tr>
+      <w:tr>
+        <w:trPr>
+          <w:trHeight w:val="300"/>
+        </w:trPr>
+        <w:tc>
+          <w:tcPr>
+            <w:tcW w:w="1200" w:type="dxa"/>
+            <w:tcBorders>
+              <w:top w:val="nil"/>
+              <w:left w:val="single" w:sz="4" w:space="0" w:color="auto"/>
+              <w:bottom w:val="single" w:sz="4" w:space="0" w:color="auto"/>
+              <w:right w:val="single" w:sz="4" w:space="0" w:color="auto"/>
+            </w:tcBorders>
+            <w:shd w:val="clear" w:color="auto" w:fill="auto"/>
+            <w:noWrap/>
+            <w:vAlign w:val="bottom"/>
+            <w:hideMark/>
+          </w:tcPr>
+          <w:p>
+            <w:pPr>
+              <w:spacing w:before="0" w:after="0" w:line="240" w:lineRule="auto"/>
+              <w:jc w:val="right"/>
+              <w:rPr>
+                <w:rFonts w:ascii="Calibri" w:eastAsia="Times New Roman" w:hAnsi="Calibri" w:cs="Calibri"/>
+                <w:color w:val="000000"/>
+                <w:lang w:eastAsia="fr-FR"/>
+              </w:rPr>
+            </w:pPr>
+            <w:r>
+              <w:rPr>
+                <w:rFonts w:ascii="Calibri" w:eastAsia="Times New Roman" w:hAnsi="Calibri" w:cs="Calibri"/>
+                <w:color w:val="000000"/>
+                <w:lang w:eastAsia="fr-FR"/>
+              </w:rPr>
+              <w:t>7</w:t>
+            </w:r>
+          </w:p>
+        </w:tc>
+        <w:tc>
+          <w:tcPr>
+            <w:tcW w:w="1560" w:type="dxa"/>
+            <w:tcBorders>
+              <w:top w:val="nil"/>
+              <w:left w:val="nil"/>
+              <w:bottom w:val="single" w:sz="4" w:space="0" w:color="auto"/>
+              <w:right w:val="single" w:sz="4" w:space="0" w:color="auto"/>
+            </w:tcBorders>
+            <w:shd w:val="clear" w:color="auto" w:fill="auto"/>
+            <w:noWrap/>
+            <w:vAlign w:val="bottom"/>
+            <w:hideMark/>
+          </w:tcPr>
+          <w:p>
+            <w:pPr>
+              <w:spacing w:before="0" w:after="0" w:line="240" w:lineRule="auto"/>
+              <w:rPr>
+                <w:rFonts w:ascii="Calibri" w:eastAsia="Times New Roman" w:hAnsi="Calibri" w:cs="Calibri"/>
+                <w:color w:val="000000"/>
+                <w:lang w:eastAsia="fr-FR"/>
+              </w:rPr>
+            </w:pPr>
+            <w:r>
+              <w:rPr>
+                <w:rFonts w:ascii="Calibri" w:eastAsia="Times New Roman" w:hAnsi="Calibri" w:cs="Calibri"/>
+                <w:color w:val="000000"/>
+                <w:lang w:eastAsia="fr-FR"/>
+              </w:rPr>
+              <w:t>Config( 2, 3, 1 )</w:t>
+            </w:r>
+          </w:p>
+        </w:tc>
+        <w:tc>
+          <w:tcPr>
+            <w:tcW w:w="1200" w:type="dxa"/>
+            <w:tcBorders>
+              <w:top w:val="nil"/>
+              <w:left w:val="nil"/>
+              <w:bottom w:val="single" w:sz="4" w:space="0" w:color="auto"/>
+              <w:right w:val="single" w:sz="4" w:space="0" w:color="auto"/>
+            </w:tcBorders>
+            <w:shd w:val="clear" w:color="auto" w:fill="auto"/>
+            <w:noWrap/>
+            <w:vAlign w:val="bottom"/>
+            <w:hideMark/>
+          </w:tcPr>
+          <w:p>
+            <w:pPr>
+              <w:spacing w:before="0" w:after="0" w:line="240" w:lineRule="auto"/>
+              <w:jc w:val="right"/>
+              <w:rPr>
+                <w:rFonts w:ascii="Calibri" w:eastAsia="Times New Roman" w:hAnsi="Calibri" w:cs="Calibri"/>
+                <w:color w:val="000000"/>
+                <w:lang w:eastAsia="fr-FR"/>
+              </w:rPr>
+            </w:pPr>
+            <w:r>
+              <w:rPr>
+                <w:rFonts w:ascii="Calibri" w:eastAsia="Times New Roman" w:hAnsi="Calibri" w:cs="Calibri"/>
+                <w:color w:val="000000"/>
+                <w:lang w:eastAsia="fr-FR"/>
+              </w:rPr>
+              <w:t>18</w:t>
+            </w:r>
+          </w:p>
+        </w:tc>
+      </w:tr>
+      <w:tr>
+        <w:trPr>
+          <w:trHeight w:val="300"/>
+        </w:trPr>
+        <w:tc>
+          <w:tcPr>
+            <w:tcW w:w="1200" w:type="dxa"/>
+            <w:tcBorders>
+              <w:top w:val="nil"/>
+              <w:left w:val="single" w:sz="4" w:space="0" w:color="auto"/>
+              <w:bottom w:val="single" w:sz="4" w:space="0" w:color="auto"/>
+              <w:right w:val="single" w:sz="4" w:space="0" w:color="auto"/>
+            </w:tcBorders>
+            <w:shd w:val="clear" w:color="auto" w:fill="auto"/>
+            <w:noWrap/>
+            <w:vAlign w:val="bottom"/>
+            <w:hideMark/>
+          </w:tcPr>
+          <w:p>
+            <w:pPr>
+              <w:spacing w:before="0" w:after="0" w:line="240" w:lineRule="auto"/>
+              <w:jc w:val="right"/>
+              <w:rPr>
+                <w:rFonts w:ascii="Calibri" w:eastAsia="Times New Roman" w:hAnsi="Calibri" w:cs="Calibri"/>
+                <w:color w:val="000000"/>
+                <w:lang w:eastAsia="fr-FR"/>
+              </w:rPr>
+            </w:pPr>
+            <w:r>
+              <w:rPr>
+                <w:rFonts w:ascii="Calibri" w:eastAsia="Times New Roman" w:hAnsi="Calibri" w:cs="Calibri"/>
+                <w:color w:val="000000"/>
+                <w:lang w:eastAsia="fr-FR"/>
+              </w:rPr>
+              <w:t>8</w:t>
+            </w:r>
+          </w:p>
+        </w:tc>
+        <w:tc>
+          <w:tcPr>
+            <w:tcW w:w="1560" w:type="dxa"/>
+            <w:tcBorders>
+              <w:top w:val="nil"/>
+              <w:left w:val="nil"/>
+              <w:bottom w:val="single" w:sz="4" w:space="0" w:color="auto"/>
+              <w:right w:val="single" w:sz="4" w:space="0" w:color="auto"/>
+            </w:tcBorders>
+            <w:shd w:val="clear" w:color="auto" w:fill="auto"/>
+            <w:noWrap/>
+            <w:vAlign w:val="bottom"/>
+            <w:hideMark/>
+          </w:tcPr>
+          <w:p>
+            <w:pPr>
+              <w:spacing w:before="0" w:after="0" w:line="240" w:lineRule="auto"/>
+              <w:rPr>
+                <w:rFonts w:ascii="Calibri" w:eastAsia="Times New Roman" w:hAnsi="Calibri" w:cs="Calibri"/>
+                <w:color w:val="000000"/>
+                <w:lang w:eastAsia="fr-FR"/>
+              </w:rPr>
+            </w:pPr>
+            <w:r>
+              <w:rPr>
+                <w:rFonts w:ascii="Calibri" w:eastAsia="Times New Roman" w:hAnsi="Calibri" w:cs="Calibri"/>
+                <w:color w:val="000000"/>
+                <w:lang w:eastAsia="fr-FR"/>
+              </w:rPr>
+              <w:t>Config( 3, 2, 1 )</w:t>
+            </w:r>
+          </w:p>
+        </w:tc>
+        <w:tc>
+          <w:tcPr>
+            <w:tcW w:w="1200" w:type="dxa"/>
+            <w:tcBorders>
+              <w:top w:val="nil"/>
+              <w:left w:val="nil"/>
+              <w:bottom w:val="single" w:sz="4" w:space="0" w:color="auto"/>
+              <w:right w:val="single" w:sz="4" w:space="0" w:color="auto"/>
+            </w:tcBorders>
+            <w:shd w:val="clear" w:color="auto" w:fill="auto"/>
+            <w:noWrap/>
+            <w:vAlign w:val="bottom"/>
+            <w:hideMark/>
+          </w:tcPr>
+          <w:p>
+            <w:pPr>
+              <w:spacing w:before="0" w:after="0" w:line="240" w:lineRule="auto"/>
+              <w:jc w:val="right"/>
+              <w:rPr>
+                <w:rFonts w:ascii="Calibri" w:eastAsia="Times New Roman" w:hAnsi="Calibri" w:cs="Calibri"/>
+                <w:color w:val="000000"/>
+                <w:lang w:eastAsia="fr-FR"/>
+              </w:rPr>
+            </w:pPr>
+            <w:r>
+              <w:rPr>
+                <w:rFonts w:ascii="Calibri" w:eastAsia="Times New Roman" w:hAnsi="Calibri" w:cs="Calibri"/>
+                <w:color w:val="000000"/>
+                <w:lang w:eastAsia="fr-FR"/>
+              </w:rPr>
+              <w:t>14</w:t>
+            </w:r>
+          </w:p>
+        </w:tc>
+      </w:tr>
+      <w:tr>
+        <w:trPr>
+          <w:trHeight w:val="300"/>
+        </w:trPr>
+        <w:tc>
+          <w:tcPr>
+            <w:tcW w:w="1200" w:type="dxa"/>
+            <w:tcBorders>
+              <w:top w:val="nil"/>
+              <w:left w:val="single" w:sz="4" w:space="0" w:color="auto"/>
+              <w:bottom w:val="single" w:sz="4" w:space="0" w:color="auto"/>
+              <w:right w:val="single" w:sz="4" w:space="0" w:color="auto"/>
+            </w:tcBorders>
+            <w:shd w:val="clear" w:color="auto" w:fill="auto"/>
+            <w:noWrap/>
+            <w:vAlign w:val="bottom"/>
+            <w:hideMark/>
+          </w:tcPr>
+          <w:p>
+            <w:pPr>
+              <w:spacing w:before="0" w:after="0" w:line="240" w:lineRule="auto"/>
+              <w:jc w:val="right"/>
+              <w:rPr>
+                <w:rFonts w:ascii="Calibri" w:eastAsia="Times New Roman" w:hAnsi="Calibri" w:cs="Calibri"/>
+                <w:color w:val="000000"/>
+                <w:lang w:eastAsia="fr-FR"/>
+              </w:rPr>
+            </w:pPr>
+            <w:r>
+              <w:rPr>
+                <w:rFonts w:ascii="Calibri" w:eastAsia="Times New Roman" w:hAnsi="Calibri" w:cs="Calibri"/>
+                <w:color w:val="000000"/>
+                <w:lang w:eastAsia="fr-FR"/>
+              </w:rPr>
+              <w:t>9</w:t>
+            </w:r>
+          </w:p>
+        </w:tc>
+        <w:tc>
+          <w:tcPr>
+            <w:tcW w:w="1560" w:type="dxa"/>
+            <w:tcBorders>
+              <w:top w:val="nil"/>
+              <w:left w:val="nil"/>
+              <w:bottom w:val="single" w:sz="4" w:space="0" w:color="auto"/>
+              <w:right w:val="single" w:sz="4" w:space="0" w:color="auto"/>
+            </w:tcBorders>
+            <w:shd w:val="clear" w:color="auto" w:fill="auto"/>
+            <w:noWrap/>
+            <w:vAlign w:val="bottom"/>
+            <w:hideMark/>
+          </w:tcPr>
+          <w:p>
+            <w:pPr>
+              <w:spacing w:before="0" w:after="0" w:line="240" w:lineRule="auto"/>
+              <w:rPr>
+                <w:rFonts w:ascii="Calibri" w:eastAsia="Times New Roman" w:hAnsi="Calibri" w:cs="Calibri"/>
+                <w:color w:val="000000"/>
+                <w:lang w:eastAsia="fr-FR"/>
+              </w:rPr>
+            </w:pPr>
+            <w:r>
+              <w:rPr>
+                <w:rFonts w:ascii="Calibri" w:eastAsia="Times New Roman" w:hAnsi="Calibri" w:cs="Calibri"/>
+                <w:color w:val="000000"/>
+                <w:lang w:eastAsia="fr-FR"/>
+              </w:rPr>
+              <w:t>Config( 2, 3, 1 )</w:t>
+            </w:r>
+          </w:p>
+        </w:tc>
+        <w:tc>
+          <w:tcPr>
+            <w:tcW w:w="1200" w:type="dxa"/>
+            <w:tcBorders>
+              <w:top w:val="nil"/>
+              <w:left w:val="nil"/>
+              <w:bottom w:val="single" w:sz="4" w:space="0" w:color="auto"/>
+              <w:right w:val="single" w:sz="4" w:space="0" w:color="auto"/>
+            </w:tcBorders>
+            <w:shd w:val="clear" w:color="auto" w:fill="auto"/>
+            <w:noWrap/>
+            <w:vAlign w:val="bottom"/>
+            <w:hideMark/>
+          </w:tcPr>
+          <w:p>
+            <w:pPr>
+              <w:spacing w:before="0" w:after="0" w:line="240" w:lineRule="auto"/>
+              <w:jc w:val="right"/>
+              <w:rPr>
+                <w:rFonts w:ascii="Calibri" w:eastAsia="Times New Roman" w:hAnsi="Calibri" w:cs="Calibri"/>
+                <w:color w:val="000000"/>
+                <w:lang w:eastAsia="fr-FR"/>
+              </w:rPr>
+            </w:pPr>
+            <w:r>
+              <w:rPr>
+                <w:rFonts w:ascii="Calibri" w:eastAsia="Times New Roman" w:hAnsi="Calibri" w:cs="Calibri"/>
+                <w:color w:val="000000"/>
+                <w:lang w:eastAsia="fr-FR"/>
+              </w:rPr>
+              <w:t>18</w:t>
+            </w:r>
+          </w:p>
+        </w:tc>
+      </w:tr>
+      <w:tr>
+        <w:trPr>
+          <w:trHeight w:val="300"/>
+        </w:trPr>
+        <w:tc>
+          <w:tcPr>
+            <w:tcW w:w="1200" w:type="dxa"/>
+            <w:tcBorders>
+              <w:top w:val="nil"/>
+              <w:left w:val="single" w:sz="4" w:space="0" w:color="auto"/>
+              <w:bottom w:val="single" w:sz="4" w:space="0" w:color="auto"/>
+              <w:right w:val="single" w:sz="4" w:space="0" w:color="auto"/>
+            </w:tcBorders>
+            <w:shd w:val="clear" w:color="auto" w:fill="auto"/>
+            <w:noWrap/>
+            <w:vAlign w:val="bottom"/>
+            <w:hideMark/>
+          </w:tcPr>
+          <w:p>
+            <w:pPr>
+              <w:spacing w:before="0" w:after="0" w:line="240" w:lineRule="auto"/>
+              <w:jc w:val="right"/>
+              <w:rPr>
+                <w:rFonts w:ascii="Calibri" w:eastAsia="Times New Roman" w:hAnsi="Calibri" w:cs="Calibri"/>
+                <w:color w:val="000000"/>
+                <w:lang w:eastAsia="fr-FR"/>
+              </w:rPr>
+            </w:pPr>
+            <w:r>
+              <w:rPr>
+                <w:rFonts w:ascii="Calibri" w:eastAsia="Times New Roman" w:hAnsi="Calibri" w:cs="Calibri"/>
+                <w:color w:val="000000"/>
+                <w:lang w:eastAsia="fr-FR"/>
+              </w:rPr>
+              <w:t>10</w:t>
+            </w:r>
+          </w:p>
+        </w:tc>
+        <w:tc>
+          <w:tcPr>
+            <w:tcW w:w="1560" w:type="dxa"/>
+            <w:tcBorders>
+              <w:top w:val="nil"/>
+              <w:left w:val="nil"/>
+              <w:bottom w:val="single" w:sz="4" w:space="0" w:color="auto"/>
+              <w:right w:val="single" w:sz="4" w:space="0" w:color="auto"/>
+            </w:tcBorders>
+            <w:shd w:val="clear" w:color="auto" w:fill="auto"/>
+            <w:noWrap/>
+            <w:vAlign w:val="bottom"/>
+            <w:hideMark/>
+          </w:tcPr>
+          <w:p>
+            <w:pPr>
+              <w:spacing w:before="0" w:after="0" w:line="240" w:lineRule="auto"/>
+              <w:rPr>
+                <w:rFonts w:ascii="Calibri" w:eastAsia="Times New Roman" w:hAnsi="Calibri" w:cs="Calibri"/>
+                <w:color w:val="000000"/>
+                <w:lang w:eastAsia="fr-FR"/>
+              </w:rPr>
+            </w:pPr>
+            <w:r>
+              <w:rPr>
+                <w:rFonts w:ascii="Calibri" w:eastAsia="Times New Roman" w:hAnsi="Calibri" w:cs="Calibri"/>
+                <w:color w:val="000000"/>
+                <w:lang w:eastAsia="fr-FR"/>
+              </w:rPr>
+              <w:t>Config( 2, 1, 3 )</w:t>
+            </w:r>
+          </w:p>
+        </w:tc>
+        <w:tc>
+          <w:tcPr>
+            <w:tcW w:w="1200" w:type="dxa"/>
+            <w:tcBorders>
+              <w:top w:val="nil"/>
+              <w:left w:val="nil"/>
+              <w:bottom w:val="single" w:sz="4" w:space="0" w:color="auto"/>
+              <w:right w:val="single" w:sz="4" w:space="0" w:color="auto"/>
+            </w:tcBorders>
+            <w:shd w:val="clear" w:color="auto" w:fill="auto"/>
+            <w:noWrap/>
+            <w:vAlign w:val="bottom"/>
+            <w:hideMark/>
+          </w:tcPr>
+          <w:p>
+            <w:pPr>
+              <w:spacing w:before="0" w:after="0" w:line="240" w:lineRule="auto"/>
+              <w:jc w:val="right"/>
+              <w:rPr>
+                <w:rFonts w:ascii="Calibri" w:eastAsia="Times New Roman" w:hAnsi="Calibri" w:cs="Calibri"/>
+                <w:color w:val="000000"/>
+                <w:lang w:eastAsia="fr-FR"/>
+              </w:rPr>
+            </w:pPr>
+            <w:r>
+              <w:rPr>
+                <w:rFonts w:ascii="Calibri" w:eastAsia="Times New Roman" w:hAnsi="Calibri" w:cs="Calibri"/>
+                <w:color w:val="000000"/>
+                <w:lang w:eastAsia="fr-FR"/>
+              </w:rPr>
+              <w:t>16</w:t>
+            </w:r>
+          </w:p>
+        </w:tc>
+      </w:tr>
+    </w:tbl>
+    <w:p/>
+    <w:p>
+      <w:r>
+        <w:t xml:space="preserve">Ce fut le plus simple à implémenter et le résultat est cohérent. </w:t>
+      </w:r>
+    </w:p>
+    <w:p/>
+    <w:p>
+      <w:pPr>
+        <w:pStyle w:val="Titre1"/>
+        <w:numPr>
+          <w:ilvl w:val="0"/>
+          <w:numId w:val="19"/>
+        </w:numPr>
+      </w:pPr>
+      <w:r>
+        <w:t>Analyse de la complexité</w:t>
+      </w:r>
+    </w:p>
+    <w:p>
+      <w:r>
+        <w:t xml:space="preserve">Dans cette partie, je vais calculer la complexité temporelle des algorithmes. Cette analyse se fera selon les trois paramètres qui me semblent les plus intéressants à analyser, car </w:t>
+      </w:r>
+      <w:r>
+        <w:t>leur valeur est susceptible de beaucoup évoluer</w:t>
+      </w:r>
+      <w:r>
+        <w:t> :</w:t>
+      </w:r>
+    </w:p>
+    <w:p>
+      <w:pPr>
+        <w:pStyle w:val="Paragraphedeliste"/>
+        <w:numPr>
+          <w:ilvl w:val="0"/>
+          <w:numId w:val="22"/>
+        </w:numPr>
+      </w:pPr>
+      <w:proofErr w:type="gramStart"/>
+      <w:r>
+        <w:t>n</w:t>
+      </w:r>
+      <w:proofErr w:type="gramEnd"/>
+      <w:r>
+        <w:t> : la dimension du problème</w:t>
+      </w:r>
+    </w:p>
+    <w:p>
+      <w:pPr>
+        <w:pStyle w:val="Paragraphedeliste"/>
+        <w:numPr>
+          <w:ilvl w:val="0"/>
+          <w:numId w:val="22"/>
+        </w:numPr>
+      </w:pPr>
+      <w:r>
+        <w:t>NbSteps</w:t>
+      </w:r>
+      <w:r>
+        <w:t> : le nombre d’itérations maximum</w:t>
+      </w:r>
+    </w:p>
+    <w:p>
+      <w:pPr>
+        <w:pStyle w:val="Paragraphedeliste"/>
+        <w:numPr>
+          <w:ilvl w:val="0"/>
+          <w:numId w:val="22"/>
+        </w:numPr>
+      </w:pPr>
+      <w:r>
+        <w:t xml:space="preserve">V : le nombre de voisins de chaque configuration (dépend de n et du landscape choisit)  </w:t>
+      </w:r>
+    </w:p>
+    <w:p>
+      <w:r>
+        <w:t>Je considère que les autres paramètres (tels que mu, TabouLength, etc…) ont une influence négligeable.</w:t>
+      </w:r>
+    </w:p>
+    <w:p>
+      <w:r>
+        <w:t xml:space="preserve">On s’intéressera </w:t>
+      </w:r>
+      <w:proofErr w:type="gramStart"/>
+      <w:r>
+        <w:t>a</w:t>
+      </w:r>
+      <w:proofErr w:type="gramEnd"/>
+      <w:r>
+        <w:t xml:space="preserve"> la complexité dans le pire des cas. </w:t>
+      </w:r>
+    </w:p>
+    <w:p>
+      <w:pPr>
+        <w:pStyle w:val="Titre2"/>
+      </w:pPr>
+      <w:r>
+        <w:lastRenderedPageBreak/>
+        <w:t>Calcul de la fitness</w:t>
+      </w:r>
+    </w:p>
+    <w:bookmarkStart w:id="0" w:name="_MON_1620827698"/>
+    <w:bookmarkEnd w:id="0"/>
+    <w:p>
+      <w:pPr>
+        <w:keepNext/>
+        <w:jc w:val="center"/>
+      </w:pPr>
+      <w:r>
+        <w:object w:dxaOrig="9072" w:dyaOrig="3395">
+          <v:shapetype id="_x0000_t75" coordsize="21600,21600" o:spt="75" o:preferrelative="t" path="m@4@5l@4@11@9@11@9@5xe" filled="f" stroked="f">
+            <v:stroke joinstyle="miter"/>
+            <v:formulas>
+              <v:f eqn="if lineDrawn pixelLineWidth 0"/>
+              <v:f eqn="sum @0 1 0"/>
+              <v:f eqn="sum 0 0 @1"/>
+              <v:f eqn="prod @2 1 2"/>
+              <v:f eqn="prod @3 21600 pixelWidth"/>
+              <v:f eqn="prod @3 21600 pixelHeight"/>
+              <v:f eqn="sum @0 0 1"/>
+              <v:f eqn="prod @6 1 2"/>
+              <v:f eqn="prod @7 21600 pixelWidth"/>
+              <v:f eqn="sum @8 21600 0"/>
+              <v:f eqn="prod @7 21600 pixelHeight"/>
+              <v:f eqn="sum @10 21600 0"/>
+            </v:formulas>
+            <v:path o:extrusionok="f" gradientshapeok="t" o:connecttype="rect"/>
+            <o:lock v:ext="edit" aspectratio="t"/>
+          </v:shapetype>
+          <v:shape id="_x0000_i1025" type="#_x0000_t75" style="width:453.75pt;height:169.5pt" o:ole="">
+            <v:imagedata r:id="rId9" o:title=""/>
+          </v:shape>
+          <o:OLEObject Type="Embed" ProgID="Word.OpenDocumentText.12" ShapeID="_x0000_i1025" DrawAspect="Content" ObjectID="_1620893951" r:id="rId10"/>
+        </w:object>
+      </w:r>
+    </w:p>
+    <w:p>
+      <w:pPr>
+        <w:pStyle w:val="Lgende"/>
+        <w:jc w:val="center"/>
+      </w:pPr>
+      <w:r>
+        <w:t xml:space="preserve">Figure </w:t>
+      </w:r>
+      <w:r>
+        <w:fldChar w:fldCharType="begin"/>
+      </w:r>
+      <w:r>
+        <w:instrText xml:space="preserve"> SEQ Figure \* ARABIC </w:instrText>
+      </w:r>
+      <w:r>
+        <w:fldChar w:fldCharType="separate"/>
+      </w:r>
+      <w:r>
+        <w:rPr>
+          <w:noProof/>
+        </w:rPr>
+        <w:t>2</w:t>
+      </w:r>
+      <w:r>
+        <w:rPr>
+          <w:noProof/>
+        </w:rPr>
+        <w:fldChar w:fldCharType="end"/>
+      </w:r>
+      <w:r>
+        <w:t>: code de calcul de la fitness</w:t>
+      </w:r>
+    </w:p>
+    <w:p>
+      <w:r>
+        <w:t>Le calcul de la fitness se fait par le biais de deux boucles imbriquées sur n. On note que j’utilise la symétrie des matrices de poids et de distance afin de réduire la complexité (en faisant commencer la seconde boucle à i+1).</w:t>
+      </w:r>
+    </w:p>
+    <w:p>
+      <w:r>
+        <w:t>On</w:t>
+      </w:r>
+      <w:r>
+        <w:t xml:space="preserve"> </w:t>
+      </w:r>
+      <w:r>
+        <w:t>considère que le temps d’accès aux valeurs dans les tableaux d’entiers, la multiplication et l’addition d’entiers se fait en un temps constant selon n.</w:t>
+      </w:r>
+    </w:p>
+    <w:p>
+      <w:r>
+        <w:t>En posant la fonction f correspondant au temps d’exécution de la fonction de calcul de la fitness en fonction de n :</w:t>
+      </w:r>
+    </w:p>
+    <w:p>
+      <w:pPr>
+        <w:rPr>
+          <w:rFonts w:eastAsiaTheme="minorEastAsia"/>
+        </w:rPr>
+      </w:pPr>
+      <m:oMathPara>
+        <m:oMath>
+          <m:r>
+            <w:rPr>
+              <w:rFonts w:ascii="Cambria Math" w:hAnsi="Cambria Math"/>
+            </w:rPr>
+            <m:t>f(n)≈O</m:t>
+          </m:r>
+          <m:d>
+            <m:dPr>
+              <m:ctrlPr>
+                <w:rPr>
+                  <w:rFonts w:ascii="Cambria Math" w:hAnsi="Cambria Math"/>
+                  <w:i/>
+                </w:rPr>
+              </m:ctrlPr>
+            </m:dPr>
+            <m:e>
+              <m:f>
+                <m:fPr>
+                  <m:ctrlPr>
+                    <w:rPr>
+                      <w:rFonts w:ascii="Cambria Math" w:hAnsi="Cambria Math"/>
+                      <w:i/>
+                    </w:rPr>
+                  </m:ctrlPr>
+                </m:fPr>
+                <m:num>
+                  <m:r>
+                    <w:rPr>
+                      <w:rFonts w:ascii="Cambria Math" w:hAnsi="Cambria Math"/>
+                    </w:rPr>
+                    <m:t>n</m:t>
+                  </m:r>
+                  <m:d>
+                    <m:dPr>
+                      <m:ctrlPr>
+                        <w:rPr>
+                          <w:rFonts w:ascii="Cambria Math" w:hAnsi="Cambria Math"/>
+                          <w:i/>
+                        </w:rPr>
+                      </m:ctrlPr>
+                    </m:dPr>
+                    <m:e>
+                      <m:r>
+                        <w:rPr>
+                          <w:rFonts w:ascii="Cambria Math" w:hAnsi="Cambria Math"/>
+                        </w:rPr>
+                        <m:t>n-1</m:t>
+                      </m:r>
+                    </m:e>
+                  </m:d>
+                </m:num>
+                <m:den>
+                  <m:r>
+                    <w:rPr>
+                      <w:rFonts w:ascii="Cambria Math" w:hAnsi="Cambria Math"/>
+                    </w:rPr>
+                    <m:t>2</m:t>
+                  </m:r>
+                </m:den>
+              </m:f>
+            </m:e>
+          </m:d>
+          <m:r>
+            <w:rPr>
+              <w:rFonts w:ascii="Cambria Math" w:hAnsi="Cambria Math"/>
+            </w:rPr>
+            <m:t>≈</m:t>
+          </m:r>
+          <m:r>
+            <w:rPr>
+              <w:rFonts w:ascii="Cambria Math" w:eastAsiaTheme="minorEastAsia" w:hAnsi="Cambria Math"/>
+            </w:rPr>
+            <m:t>O</m:t>
+          </m:r>
+          <m:d>
+            <m:dPr>
+              <m:ctrlPr>
+                <w:rPr>
+                  <w:rFonts w:ascii="Cambria Math" w:eastAsiaTheme="minorEastAsia" w:hAnsi="Cambria Math"/>
+                  <w:i/>
+                </w:rPr>
+              </m:ctrlPr>
+            </m:dPr>
+            <m:e>
+              <m:sSup>
+                <m:sSupPr>
+                  <m:ctrlPr>
+                    <w:rPr>
+                      <w:rFonts w:ascii="Cambria Math" w:eastAsiaTheme="minorEastAsia" w:hAnsi="Cambria Math"/>
+                      <w:i/>
+                    </w:rPr>
+                  </m:ctrlPr>
+                </m:sSupPr>
+                <m:e>
+                  <m:r>
+                    <w:rPr>
+                      <w:rFonts w:ascii="Cambria Math" w:eastAsiaTheme="minorEastAsia" w:hAnsi="Cambria Math"/>
+                    </w:rPr>
+                    <m:t>n</m:t>
+                  </m:r>
+                </m:e>
+                <m:sup>
+                  <m:r>
+                    <w:rPr>
+                      <w:rFonts w:ascii="Cambria Math" w:eastAsiaTheme="minorEastAsia" w:hAnsi="Cambria Math"/>
+                    </w:rPr>
+                    <m:t>2</m:t>
+                  </m:r>
+                </m:sup>
+              </m:sSup>
+            </m:e>
+          </m:d>
+        </m:oMath>
+      </m:oMathPara>
+    </w:p>
+    <w:p>
+      <w:pPr>
+        <w:rPr>
+          <w:rFonts w:eastAsiaTheme="minorEastAsia"/>
+        </w:rPr>
+      </w:pPr>
+      <w:r>
+        <w:rPr>
+          <w:rFonts w:eastAsiaTheme="minorEastAsia"/>
+        </w:rPr>
+        <w:t xml:space="preserve">Je remarque que la complexité est assez médiocre car quadratique, cependant il ne semble pas possible </w:t>
+      </w:r>
+      <w:r>
+        <w:rPr>
+          <w:rFonts w:eastAsiaTheme="minorEastAsia"/>
+        </w:rPr>
+        <w:t xml:space="preserve">de faire beaucoup mieux. </w:t>
+      </w:r>
+    </w:p>
+    <w:p>
+      <w:pPr>
+        <w:rPr>
+          <w:rFonts w:eastAsiaTheme="minorEastAsia"/>
+        </w:rPr>
+      </w:pPr>
+      <w:r>
+        <w:rPr>
+          <w:rFonts w:eastAsiaTheme="minorEastAsia"/>
+        </w:rPr>
+        <w:t>Je note donc que le calcul de la fitness est une opération couteuse et qu’il faudra limiter au mieux son appel dans les algorithmes.</w:t>
+      </w:r>
+    </w:p>
+    <w:p/>
+    <w:p>
+      <w:pPr>
+        <w:pStyle w:val="Titre2"/>
+      </w:pPr>
+      <w:r>
+        <w:t>Marche aléatoire</w:t>
+      </w:r>
+    </w:p>
+    <w:p>
+      <w:r>
+        <w:t>La sélection d’une solution initiale aléatoire se fait en O(n). Cependant il n’est appelé qu’une fois donc son impact est négligeable par rapport aux traitements dans la boucle principale.</w:t>
+      </w:r>
+    </w:p>
+    <w:p>
+      <w:r>
+        <w:t>La boucle principale se fait sur le nombre d’itérations nbSteps. A l’intérieur on effectue les opérations :</w:t>
+      </w:r>
+    </w:p>
+    <w:p>
+      <w:pPr>
+        <w:pStyle w:val="Paragraphedeliste"/>
+        <w:numPr>
+          <w:ilvl w:val="0"/>
+          <w:numId w:val="19"/>
+        </w:numPr>
+      </w:pPr>
+      <w:r>
+        <w:t>Sélection d’un voisin aléatoire : O(1).</w:t>
+      </w:r>
+    </w:p>
+    <w:p>
+      <w:pPr>
+        <w:pStyle w:val="Paragraphedeliste"/>
+        <w:numPr>
+          <w:ilvl w:val="0"/>
+          <w:numId w:val="19"/>
+        </w:numPr>
+      </w:pPr>
+      <w:r>
+        <w:t>Calcul de la fitness : f(n)</w:t>
+      </w:r>
+    </w:p>
+    <w:p>
+      <w:pPr>
+        <w:pStyle w:val="Paragraphedeliste"/>
+        <w:numPr>
+          <w:ilvl w:val="0"/>
+          <w:numId w:val="19"/>
+        </w:numPr>
+      </w:pPr>
+      <w:r>
+        <w:t>Mise à jour de la meilleure solution : O(1)</w:t>
+      </w:r>
+    </w:p>
+    <w:p>
+      <w:r>
+        <w:lastRenderedPageBreak/>
+        <w:t>Donc la complexité de la marche aléatoire est O(nbSteps*f(n))</w:t>
+      </w:r>
+    </w:p>
+    <w:p/>
+    <w:p>
+      <w:pPr>
+        <w:pStyle w:val="Titre2"/>
+      </w:pPr>
+      <w:r>
+        <w:t>Recuit Simulé</w:t>
+      </w:r>
+    </w:p>
+    <w:p>
+      <w:r>
+        <w:t xml:space="preserve">La sélection de la solution initiale a une complexité </w:t>
+      </w:r>
+      <w:r>
+        <w:t xml:space="preserve">de </w:t>
+      </w:r>
+      <w:r>
+        <w:t>O(n).</w:t>
+      </w:r>
+    </w:p>
+    <w:p>
+      <w:r>
+        <w:t>La boucle principale se fait sur nbSteps. Elle se compose de :</w:t>
+      </w:r>
+    </w:p>
+    <w:p>
+      <w:pPr>
+        <w:pStyle w:val="Paragraphedeliste"/>
+        <w:numPr>
+          <w:ilvl w:val="0"/>
+          <w:numId w:val="23"/>
+        </w:numPr>
+      </w:pPr>
+      <w:r>
+        <w:t>Sélection d’un voisin aléatoire : O(1)</w:t>
+      </w:r>
+    </w:p>
+    <w:p>
+      <w:pPr>
+        <w:pStyle w:val="Paragraphedeliste"/>
+        <w:numPr>
+          <w:ilvl w:val="0"/>
+          <w:numId w:val="23"/>
+        </w:numPr>
+      </w:pPr>
+      <w:r>
+        <w:t>Calcul de la fitness du voisin : f(n)</w:t>
+      </w:r>
+    </w:p>
+    <w:p>
+      <w:pPr>
+        <w:pStyle w:val="Paragraphedeliste"/>
+        <w:numPr>
+          <w:ilvl w:val="1"/>
+          <w:numId w:val="23"/>
+        </w:numPr>
+      </w:pPr>
+      <w:r>
+        <w:t>Ce calcul ne se fait qu’une fois par itération.</w:t>
+      </w:r>
+    </w:p>
+    <w:p>
+      <w:pPr>
+        <w:pStyle w:val="Paragraphedeliste"/>
+        <w:numPr>
+          <w:ilvl w:val="0"/>
+          <w:numId w:val="23"/>
+        </w:numPr>
+      </w:pPr>
+      <w:r>
+        <w:t>Traitement des conditions d’acceptation du voisin</w:t>
+      </w:r>
+      <w:r>
+        <w:t> : O(1)</w:t>
+      </w:r>
+    </w:p>
+    <w:p>
+      <w:pPr>
+        <w:pStyle w:val="Paragraphedeliste"/>
+        <w:numPr>
+          <w:ilvl w:val="1"/>
+          <w:numId w:val="23"/>
+        </w:numPr>
+      </w:pPr>
+      <w:r>
+        <w:t>Car ces calculs ne sont pas affectés par n, v ou nbSteps</w:t>
+      </w:r>
+    </w:p>
+    <w:p>
+      <w:r>
+        <w:t xml:space="preserve">Ainsi la complexité du Recuit simulé est O(nbSteps*f(n)), la même complexité que la marche aléatoire ce qui est rassurant. </w:t>
+      </w:r>
+    </w:p>
+    <w:p/>
+    <w:p>
+      <w:pPr>
+        <w:pStyle w:val="Titre2"/>
+      </w:pPr>
+      <w:r>
+        <w:t>Méthode Tabou</w:t>
+      </w:r>
+    </w:p>
+    <w:p>
+      <w:r>
+        <w:t>Pour se placer dans le pire dans cas, on considère que la liste Tabou est toujours vide, on ignore donc les calculs qui ne seront économisés grâce aux opérations interdites.</w:t>
+      </w:r>
+    </w:p>
+    <w:p>
+      <w:r>
+        <w:t>La sélection de la solution initiale a une complexité de O(n).</w:t>
+      </w:r>
+    </w:p>
+    <w:p>
+      <w:r>
+        <w:t>La boucle principale se fait sur nbSteps. Elle se compose de :</w:t>
+      </w:r>
+    </w:p>
+    <w:p>
+      <w:pPr>
+        <w:pStyle w:val="Paragraphedeliste"/>
+        <w:numPr>
+          <w:ilvl w:val="0"/>
+          <w:numId w:val="24"/>
+        </w:numPr>
+      </w:pPr>
+      <w:r>
+        <w:t>Sélection du meilleur voisin : O(V</w:t>
+      </w:r>
+      <w:r>
+        <w:t>*f(n))</w:t>
+      </w:r>
+    </w:p>
+    <w:p>
+      <w:pPr>
+        <w:pStyle w:val="Paragraphedeliste"/>
+        <w:numPr>
+          <w:ilvl w:val="1"/>
+          <w:numId w:val="24"/>
+        </w:numPr>
+      </w:pPr>
+      <w:r>
+        <w:t>Pour chaque voisin on calcule sa fitness</w:t>
+      </w:r>
+    </w:p>
+    <w:p>
+      <w:pPr>
+        <w:pStyle w:val="Paragraphedeliste"/>
+        <w:numPr>
+          <w:ilvl w:val="1"/>
+          <w:numId w:val="24"/>
+        </w:numPr>
+      </w:pPr>
+      <w:r>
+        <w:t>A noter qu’on ne calcule pas la fitness pour les voisins interdits par la liste tabou</w:t>
+      </w:r>
+    </w:p>
+    <w:p>
+      <w:pPr>
+        <w:pStyle w:val="Paragraphedeliste"/>
+        <w:numPr>
+          <w:ilvl w:val="0"/>
+          <w:numId w:val="24"/>
+        </w:numPr>
+      </w:pPr>
+      <w:r>
+        <w:t>Mise a jour de la liste tabou si besoin : O(1)</w:t>
+      </w:r>
+    </w:p>
+    <w:p>
+      <w:r>
+        <w:t>Ainsi la complexité temporelle de la méthode Tabou est O(nbSteps*V*</w:t>
+      </w:r>
+      <w:r>
+        <w:t>f(n))</w:t>
+      </w:r>
+    </w:p>
+    <w:p>
+      <w:r>
+        <w:t>Avec notre voisinage de départ (permutations sur l’ensemble de n), la complexité de la méthode Tabou est alors O(</w:t>
+      </w:r>
+      <w:proofErr w:type="spellStart"/>
+      <w:r>
+        <w:t>nbsteps</w:t>
+      </w:r>
+      <w:proofErr w:type="spellEnd"/>
+      <m:oMath>
+        <m:r>
+          <w:rPr>
+            <w:rFonts w:ascii="Cambria Math" w:hAnsi="Cambria Math"/>
+          </w:rPr>
+          <m:t>*</m:t>
+        </m:r>
+        <m:sSup>
+          <m:sSupPr>
+            <m:ctrlPr>
+              <w:rPr>
+                <w:rFonts w:ascii="Cambria Math" w:hAnsi="Cambria Math"/>
+                <w:i/>
+              </w:rPr>
+            </m:ctrlPr>
+          </m:sSupPr>
+          <m:e>
+            <m:r>
+              <w:rPr>
+                <w:rFonts w:ascii="Cambria Math" w:hAnsi="Cambria Math"/>
+              </w:rPr>
+              <m:t>n</m:t>
+            </m:r>
+          </m:e>
+          <m:sup>
+            <m:r>
+              <w:rPr>
+                <w:rFonts w:ascii="Cambria Math" w:hAnsi="Cambria Math"/>
+              </w:rPr>
+              <m:t>4</m:t>
+            </m:r>
+          </m:sup>
+        </m:sSup>
+      </m:oMath>
+      <w:r>
+        <w:t>). Ce qui est bien pire que la complexité de la marche aléatoire ou du recuit simulé.</w:t>
+      </w:r>
+    </w:p>
+    <w:p>
+      <w:bookmarkStart w:id="1" w:name="_GoBack"/>
+      <w:bookmarkEnd w:id="1"/>
+    </w:p>
+    <w:p/>
+    <w:p/>
     <w:sectPr>
-      <w:footerReference w:type="default" r:id="rId9"/>
+      <w:footerReference w:type="default" r:id="rId11"/>
       <w:pgSz w:w="11906" w:h="16838" w:code="9"/>
       <w:pgMar w:top="1728" w:right="1800" w:bottom="1440" w:left="1800" w:header="720" w:footer="720" w:gutter="0"/>
       <w:pgNumType w:start="0"/>
@@ -6611,15 +8579,18 @@
   <w:abstractNum w:abstractNumId="14" w15:restartNumberingAfterBreak="0">
     <w:nsid w:val="129231DD"/>
     <w:multiLevelType w:val="hybridMultilevel"/>
-    <w:tmpl w:val="4FB08E6A"/>
-    <w:lvl w:ilvl="0" w:tplc="040C000F">
-      <w:start w:val="1"/>
-      <w:numFmt w:val="decimal"/>
-      <w:lvlText w:val="%1."/>
+    <w:tmpl w:val="AC0E220C"/>
+    <w:lvl w:ilvl="0" w:tplc="040C0001">
+      <w:start w:val="1"/>
+      <w:numFmt w:val="bullet"/>
+      <w:lvlText w:val=""/>
       <w:lvlJc w:val="left"/>
       <w:pPr>
         <w:ind w:left="720" w:hanging="360"/>
       </w:pPr>
+      <w:rPr>
+        <w:rFonts w:ascii="Symbol" w:hAnsi="Symbol" w:hint="default"/>
+      </w:rPr>
     </w:lvl>
     <w:lvl w:ilvl="1" w:tplc="040C0019" w:tentative="1">
       <w:start w:val="1"/>
@@ -6808,6 +8779,119 @@
     </w:lvl>
   </w:abstractNum>
   <w:abstractNum w:abstractNumId="16" w15:restartNumberingAfterBreak="0">
+    <w:nsid w:val="22106C1D"/>
+    <w:multiLevelType w:val="hybridMultilevel"/>
+    <w:tmpl w:val="D64E25E6"/>
+    <w:lvl w:ilvl="0" w:tplc="040C0001">
+      <w:start w:val="1"/>
+      <w:numFmt w:val="bullet"/>
+      <w:lvlText w:val=""/>
+      <w:lvlJc w:val="left"/>
+      <w:pPr>
+        <w:ind w:left="720" w:hanging="360"/>
+      </w:pPr>
+      <w:rPr>
+        <w:rFonts w:ascii="Symbol" w:hAnsi="Symbol" w:hint="default"/>
+      </w:rPr>
+    </w:lvl>
+    <w:lvl w:ilvl="1" w:tplc="040C0003" w:tentative="1">
+      <w:start w:val="1"/>
+      <w:numFmt w:val="bullet"/>
+      <w:lvlText w:val="o"/>
+      <w:lvlJc w:val="left"/>
+      <w:pPr>
+        <w:ind w:left="1440" w:hanging="360"/>
+      </w:pPr>
+      <w:rPr>
+        <w:rFonts w:ascii="Courier New" w:hAnsi="Courier New" w:cs="Courier New" w:hint="default"/>
+      </w:rPr>
+    </w:lvl>
+    <w:lvl w:ilvl="2" w:tplc="040C0005" w:tentative="1">
+      <w:start w:val="1"/>
+      <w:numFmt w:val="bullet"/>
+      <w:lvlText w:val=""/>
+      <w:lvlJc w:val="left"/>
+      <w:pPr>
+        <w:ind w:left="2160" w:hanging="360"/>
+      </w:pPr>
+      <w:rPr>
+        <w:rFonts w:ascii="Wingdings" w:hAnsi="Wingdings" w:hint="default"/>
+      </w:rPr>
+    </w:lvl>
+    <w:lvl w:ilvl="3" w:tplc="040C0001" w:tentative="1">
+      <w:start w:val="1"/>
+      <w:numFmt w:val="bullet"/>
+      <w:lvlText w:val=""/>
+      <w:lvlJc w:val="left"/>
+      <w:pPr>
+        <w:ind w:left="2880" w:hanging="360"/>
+      </w:pPr>
+      <w:rPr>
+        <w:rFonts w:ascii="Symbol" w:hAnsi="Symbol" w:hint="default"/>
+      </w:rPr>
+    </w:lvl>
+    <w:lvl w:ilvl="4" w:tplc="040C0003" w:tentative="1">
+      <w:start w:val="1"/>
+      <w:numFmt w:val="bullet"/>
+      <w:lvlText w:val="o"/>
+      <w:lvlJc w:val="left"/>
+      <w:pPr>
+        <w:ind w:left="3600" w:hanging="360"/>
+      </w:pPr>
+      <w:rPr>
+        <w:rFonts w:ascii="Courier New" w:hAnsi="Courier New" w:cs="Courier New" w:hint="default"/>
+      </w:rPr>
+    </w:lvl>
+    <w:lvl w:ilvl="5" w:tplc="040C0005" w:tentative="1">
+      <w:start w:val="1"/>
+      <w:numFmt w:val="bullet"/>
+      <w:lvlText w:val=""/>
+      <w:lvlJc w:val="left"/>
+      <w:pPr>
+        <w:ind w:left="4320" w:hanging="360"/>
+      </w:pPr>
+      <w:rPr>
+        <w:rFonts w:ascii="Wingdings" w:hAnsi="Wingdings" w:hint="default"/>
+      </w:rPr>
+    </w:lvl>
+    <w:lvl w:ilvl="6" w:tplc="040C0001" w:tentative="1">
+      <w:start w:val="1"/>
+      <w:numFmt w:val="bullet"/>
+      <w:lvlText w:val=""/>
+      <w:lvlJc w:val="left"/>
+      <w:pPr>
+        <w:ind w:left="5040" w:hanging="360"/>
+      </w:pPr>
+      <w:rPr>
+        <w:rFonts w:ascii="Symbol" w:hAnsi="Symbol" w:hint="default"/>
+      </w:rPr>
+    </w:lvl>
+    <w:lvl w:ilvl="7" w:tplc="040C0003" w:tentative="1">
+      <w:start w:val="1"/>
+      <w:numFmt w:val="bullet"/>
+      <w:lvlText w:val="o"/>
+      <w:lvlJc w:val="left"/>
+      <w:pPr>
+        <w:ind w:left="5760" w:hanging="360"/>
+      </w:pPr>
+      <w:rPr>
+        <w:rFonts w:ascii="Courier New" w:hAnsi="Courier New" w:cs="Courier New" w:hint="default"/>
+      </w:rPr>
+    </w:lvl>
+    <w:lvl w:ilvl="8" w:tplc="040C0005" w:tentative="1">
+      <w:start w:val="1"/>
+      <w:numFmt w:val="bullet"/>
+      <w:lvlText w:val=""/>
+      <w:lvlJc w:val="left"/>
+      <w:pPr>
+        <w:ind w:left="6480" w:hanging="360"/>
+      </w:pPr>
+      <w:rPr>
+        <w:rFonts w:ascii="Wingdings" w:hAnsi="Wingdings" w:hint="default"/>
+      </w:rPr>
+    </w:lvl>
+  </w:abstractNum>
+  <w:abstractNum w:abstractNumId="17" w15:restartNumberingAfterBreak="0">
     <w:nsid w:val="29276E7E"/>
     <w:multiLevelType w:val="hybridMultilevel"/>
     <w:tmpl w:val="7452F2C0"/>
@@ -6920,7 +9004,7 @@
       </w:rPr>
     </w:lvl>
   </w:abstractNum>
-  <w:abstractNum w:abstractNumId="17" w15:restartNumberingAfterBreak="0">
+  <w:abstractNum w:abstractNumId="18" w15:restartNumberingAfterBreak="0">
     <w:nsid w:val="3DF052B0"/>
     <w:multiLevelType w:val="hybridMultilevel"/>
     <w:tmpl w:val="362A505C"/>
@@ -7006,7 +9090,7 @@
       </w:pPr>
     </w:lvl>
   </w:abstractNum>
-  <w:abstractNum w:abstractNumId="18" w15:restartNumberingAfterBreak="0">
+  <w:abstractNum w:abstractNumId="19" w15:restartNumberingAfterBreak="0">
     <w:nsid w:val="47164D09"/>
     <w:multiLevelType w:val="multilevel"/>
     <w:tmpl w:val="0409001F"/>
@@ -7090,6 +9174,232 @@
       <w:pPr>
         <w:ind w:left="4320" w:hanging="1440"/>
       </w:pPr>
+    </w:lvl>
+  </w:abstractNum>
+  <w:abstractNum w:abstractNumId="20" w15:restartNumberingAfterBreak="0">
+    <w:nsid w:val="511549F5"/>
+    <w:multiLevelType w:val="hybridMultilevel"/>
+    <w:tmpl w:val="1F92AD04"/>
+    <w:lvl w:ilvl="0" w:tplc="040C0001">
+      <w:start w:val="1"/>
+      <w:numFmt w:val="bullet"/>
+      <w:lvlText w:val=""/>
+      <w:lvlJc w:val="left"/>
+      <w:pPr>
+        <w:ind w:left="720" w:hanging="360"/>
+      </w:pPr>
+      <w:rPr>
+        <w:rFonts w:ascii="Symbol" w:hAnsi="Symbol" w:hint="default"/>
+      </w:rPr>
+    </w:lvl>
+    <w:lvl w:ilvl="1" w:tplc="040C0003">
+      <w:start w:val="1"/>
+      <w:numFmt w:val="bullet"/>
+      <w:lvlText w:val="o"/>
+      <w:lvlJc w:val="left"/>
+      <w:pPr>
+        <w:ind w:left="1440" w:hanging="360"/>
+      </w:pPr>
+      <w:rPr>
+        <w:rFonts w:ascii="Courier New" w:hAnsi="Courier New" w:cs="Courier New" w:hint="default"/>
+      </w:rPr>
+    </w:lvl>
+    <w:lvl w:ilvl="2" w:tplc="040C0005" w:tentative="1">
+      <w:start w:val="1"/>
+      <w:numFmt w:val="bullet"/>
+      <w:lvlText w:val=""/>
+      <w:lvlJc w:val="left"/>
+      <w:pPr>
+        <w:ind w:left="2160" w:hanging="360"/>
+      </w:pPr>
+      <w:rPr>
+        <w:rFonts w:ascii="Wingdings" w:hAnsi="Wingdings" w:hint="default"/>
+      </w:rPr>
+    </w:lvl>
+    <w:lvl w:ilvl="3" w:tplc="040C0001" w:tentative="1">
+      <w:start w:val="1"/>
+      <w:numFmt w:val="bullet"/>
+      <w:lvlText w:val=""/>
+      <w:lvlJc w:val="left"/>
+      <w:pPr>
+        <w:ind w:left="2880" w:hanging="360"/>
+      </w:pPr>
+      <w:rPr>
+        <w:rFonts w:ascii="Symbol" w:hAnsi="Symbol" w:hint="default"/>
+      </w:rPr>
+    </w:lvl>
+    <w:lvl w:ilvl="4" w:tplc="040C0003" w:tentative="1">
+      <w:start w:val="1"/>
+      <w:numFmt w:val="bullet"/>
+      <w:lvlText w:val="o"/>
+      <w:lvlJc w:val="left"/>
+      <w:pPr>
+        <w:ind w:left="3600" w:hanging="360"/>
+      </w:pPr>
+      <w:rPr>
+        <w:rFonts w:ascii="Courier New" w:hAnsi="Courier New" w:cs="Courier New" w:hint="default"/>
+      </w:rPr>
+    </w:lvl>
+    <w:lvl w:ilvl="5" w:tplc="040C0005" w:tentative="1">
+      <w:start w:val="1"/>
+      <w:numFmt w:val="bullet"/>
+      <w:lvlText w:val=""/>
+      <w:lvlJc w:val="left"/>
+      <w:pPr>
+        <w:ind w:left="4320" w:hanging="360"/>
+      </w:pPr>
+      <w:rPr>
+        <w:rFonts w:ascii="Wingdings" w:hAnsi="Wingdings" w:hint="default"/>
+      </w:rPr>
+    </w:lvl>
+    <w:lvl w:ilvl="6" w:tplc="040C0001" w:tentative="1">
+      <w:start w:val="1"/>
+      <w:numFmt w:val="bullet"/>
+      <w:lvlText w:val=""/>
+      <w:lvlJc w:val="left"/>
+      <w:pPr>
+        <w:ind w:left="5040" w:hanging="360"/>
+      </w:pPr>
+      <w:rPr>
+        <w:rFonts w:ascii="Symbol" w:hAnsi="Symbol" w:hint="default"/>
+      </w:rPr>
+    </w:lvl>
+    <w:lvl w:ilvl="7" w:tplc="040C0003" w:tentative="1">
+      <w:start w:val="1"/>
+      <w:numFmt w:val="bullet"/>
+      <w:lvlText w:val="o"/>
+      <w:lvlJc w:val="left"/>
+      <w:pPr>
+        <w:ind w:left="5760" w:hanging="360"/>
+      </w:pPr>
+      <w:rPr>
+        <w:rFonts w:ascii="Courier New" w:hAnsi="Courier New" w:cs="Courier New" w:hint="default"/>
+      </w:rPr>
+    </w:lvl>
+    <w:lvl w:ilvl="8" w:tplc="040C0005" w:tentative="1">
+      <w:start w:val="1"/>
+      <w:numFmt w:val="bullet"/>
+      <w:lvlText w:val=""/>
+      <w:lvlJc w:val="left"/>
+      <w:pPr>
+        <w:ind w:left="6480" w:hanging="360"/>
+      </w:pPr>
+      <w:rPr>
+        <w:rFonts w:ascii="Wingdings" w:hAnsi="Wingdings" w:hint="default"/>
+      </w:rPr>
+    </w:lvl>
+  </w:abstractNum>
+  <w:abstractNum w:abstractNumId="21" w15:restartNumberingAfterBreak="0">
+    <w:nsid w:val="591A7613"/>
+    <w:multiLevelType w:val="hybridMultilevel"/>
+    <w:tmpl w:val="0BB2F32E"/>
+    <w:lvl w:ilvl="0" w:tplc="040C0001">
+      <w:start w:val="1"/>
+      <w:numFmt w:val="bullet"/>
+      <w:lvlText w:val=""/>
+      <w:lvlJc w:val="left"/>
+      <w:pPr>
+        <w:ind w:left="720" w:hanging="360"/>
+      </w:pPr>
+      <w:rPr>
+        <w:rFonts w:ascii="Symbol" w:hAnsi="Symbol" w:hint="default"/>
+      </w:rPr>
+    </w:lvl>
+    <w:lvl w:ilvl="1" w:tplc="040C0003">
+      <w:start w:val="1"/>
+      <w:numFmt w:val="bullet"/>
+      <w:lvlText w:val="o"/>
+      <w:lvlJc w:val="left"/>
+      <w:pPr>
+        <w:ind w:left="1440" w:hanging="360"/>
+      </w:pPr>
+      <w:rPr>
+        <w:rFonts w:ascii="Courier New" w:hAnsi="Courier New" w:cs="Courier New" w:hint="default"/>
+      </w:rPr>
+    </w:lvl>
+    <w:lvl w:ilvl="2" w:tplc="040C0005" w:tentative="1">
+      <w:start w:val="1"/>
+      <w:numFmt w:val="bullet"/>
+      <w:lvlText w:val=""/>
+      <w:lvlJc w:val="left"/>
+      <w:pPr>
+        <w:ind w:left="2160" w:hanging="360"/>
+      </w:pPr>
+      <w:rPr>
+        <w:rFonts w:ascii="Wingdings" w:hAnsi="Wingdings" w:hint="default"/>
+      </w:rPr>
+    </w:lvl>
+    <w:lvl w:ilvl="3" w:tplc="040C0001" w:tentative="1">
+      <w:start w:val="1"/>
+      <w:numFmt w:val="bullet"/>
+      <w:lvlText w:val=""/>
+      <w:lvlJc w:val="left"/>
+      <w:pPr>
+        <w:ind w:left="2880" w:hanging="360"/>
+      </w:pPr>
+      <w:rPr>
+        <w:rFonts w:ascii="Symbol" w:hAnsi="Symbol" w:hint="default"/>
+      </w:rPr>
+    </w:lvl>
+    <w:lvl w:ilvl="4" w:tplc="040C0003" w:tentative="1">
+      <w:start w:val="1"/>
+      <w:numFmt w:val="bullet"/>
+      <w:lvlText w:val="o"/>
+      <w:lvlJc w:val="left"/>
+      <w:pPr>
+        <w:ind w:left="3600" w:hanging="360"/>
+      </w:pPr>
+      <w:rPr>
+        <w:rFonts w:ascii="Courier New" w:hAnsi="Courier New" w:cs="Courier New" w:hint="default"/>
+      </w:rPr>
+    </w:lvl>
+    <w:lvl w:ilvl="5" w:tplc="040C0005" w:tentative="1">
+      <w:start w:val="1"/>
+      <w:numFmt w:val="bullet"/>
+      <w:lvlText w:val=""/>
+      <w:lvlJc w:val="left"/>
+      <w:pPr>
+        <w:ind w:left="4320" w:hanging="360"/>
+      </w:pPr>
+      <w:rPr>
+        <w:rFonts w:ascii="Wingdings" w:hAnsi="Wingdings" w:hint="default"/>
+      </w:rPr>
+    </w:lvl>
+    <w:lvl w:ilvl="6" w:tplc="040C0001" w:tentative="1">
+      <w:start w:val="1"/>
+      <w:numFmt w:val="bullet"/>
+      <w:lvlText w:val=""/>
+      <w:lvlJc w:val="left"/>
+      <w:pPr>
+        <w:ind w:left="5040" w:hanging="360"/>
+      </w:pPr>
+      <w:rPr>
+        <w:rFonts w:ascii="Symbol" w:hAnsi="Symbol" w:hint="default"/>
+      </w:rPr>
+    </w:lvl>
+    <w:lvl w:ilvl="7" w:tplc="040C0003" w:tentative="1">
+      <w:start w:val="1"/>
+      <w:numFmt w:val="bullet"/>
+      <w:lvlText w:val="o"/>
+      <w:lvlJc w:val="left"/>
+      <w:pPr>
+        <w:ind w:left="5760" w:hanging="360"/>
+      </w:pPr>
+      <w:rPr>
+        <w:rFonts w:ascii="Courier New" w:hAnsi="Courier New" w:cs="Courier New" w:hint="default"/>
+      </w:rPr>
+    </w:lvl>
+    <w:lvl w:ilvl="8" w:tplc="040C0005" w:tentative="1">
+      <w:start w:val="1"/>
+      <w:numFmt w:val="bullet"/>
+      <w:lvlText w:val=""/>
+      <w:lvlJc w:val="left"/>
+      <w:pPr>
+        <w:ind w:left="6480" w:hanging="360"/>
+      </w:pPr>
+      <w:rPr>
+        <w:rFonts w:ascii="Wingdings" w:hAnsi="Wingdings" w:hint="default"/>
+      </w:rPr>
     </w:lvl>
   </w:abstractNum>
   <w:num w:numId="1">
@@ -7105,7 +9415,7 @@
     <w:abstractNumId w:val="9"/>
   </w:num>
   <w:num w:numId="5">
-    <w:abstractNumId w:val="18"/>
+    <w:abstractNumId w:val="19"/>
   </w:num>
   <w:num w:numId="6">
     <w:abstractNumId w:val="10"/>
@@ -7138,10 +9448,10 @@
     <w:abstractNumId w:val="0"/>
   </w:num>
   <w:num w:numId="16">
-    <w:abstractNumId w:val="17"/>
+    <w:abstractNumId w:val="18"/>
   </w:num>
   <w:num w:numId="17">
-    <w:abstractNumId w:val="16"/>
+    <w:abstractNumId w:val="17"/>
   </w:num>
   <w:num w:numId="18">
     <w:abstractNumId w:val="15"/>
@@ -7154,6 +9464,15 @@
   </w:num>
   <w:num w:numId="21">
     <w:abstractNumId w:val="13"/>
+  </w:num>
+  <w:num w:numId="22">
+    <w:abstractNumId w:val="16"/>
+  </w:num>
+  <w:num w:numId="23">
+    <w:abstractNumId w:val="21"/>
+  </w:num>
+  <w:num w:numId="24">
+    <w:abstractNumId w:val="20"/>
   </w:num>
 </w:numbering>
 </file>

</xml_diff>

<commit_message>
paramètres mu et p
</commit_message>
<xml_diff>
--- a/rapport.docx
+++ b/rapport.docx
@@ -6,8 +6,6 @@
       <w:pPr>
         <w:pStyle w:val="Photo"/>
       </w:pPr>
-      <w:bookmarkStart w:id="0" w:name="_GoBack"/>
-      <w:bookmarkEnd w:id="0"/>
       <w:r>
         <w:rPr>
           <w:noProof/>
@@ -7336,8 +7334,8 @@
         <w:t>Calcul de la fitness</w:t>
       </w:r>
     </w:p>
-    <w:bookmarkStart w:id="1" w:name="_MON_1620827698"/>
-    <w:bookmarkEnd w:id="1"/>
+    <w:bookmarkStart w:id="0" w:name="_MON_1620827698"/>
+    <w:bookmarkEnd w:id="0"/>
     <w:p>
       <w:pPr>
         <w:keepNext/>
@@ -7367,7 +7365,7 @@
           <v:shape id="_x0000_i1025" type="#_x0000_t75" style="width:453.75pt;height:169.5pt" o:ole="">
             <v:imagedata r:id="rId9" o:title=""/>
           </v:shape>
-          <o:OLEObject Type="Embed" ProgID="Word.OpenDocumentText.12" ShapeID="_x0000_i1025" DrawAspect="Content" ObjectID="_1621177562" r:id="rId10"/>
+          <o:OLEObject Type="Embed" ProgID="Word.OpenDocumentText.12" ShapeID="_x0000_i1025" DrawAspect="Content" ObjectID="_1621453723" r:id="rId10"/>
         </w:object>
       </w:r>
     </w:p>
@@ -7721,6 +7719,11 @@
         <w:t xml:space="preserve">Ainsi la complexité du Recuit simulé est O(nbSteps*f(n)), la même complexité que la marche aléatoire ce qui est rassurant. </w:t>
       </w:r>
     </w:p>
+    <w:p>
+      <w:r>
+        <w:t>On note que le calcul de la température initiale a une complexité de O(nbSelected*f(n)) avec nbSelected le nombre de configuration sélectionnées. Ainsi la complexité y est quadratique mais nbSelected est négligeable face a nbSteps. Ainsi on ne considéra pas la complexité du calcul de la température initiale.</w:t>
+      </w:r>
+    </w:p>
     <w:p/>
     <w:p>
       <w:pPr>
@@ -7808,11 +7811,9 @@
       <w:r>
         <w:t>Avec notre voisinage de départ (permutations sur l’ensemble de n), la complexité de la méthode Tabou est alors O(</w:t>
       </w:r>
-      <w:proofErr w:type="spellStart"/>
-      <w:r>
-        <w:t>nbsteps</w:t>
-      </w:r>
-      <w:proofErr w:type="spellEnd"/>
+      <w:r>
+        <w:t>nbSteps</w:t>
+      </w:r>
       <m:oMath>
         <m:r>
           <w:rPr>
@@ -7855,11 +7856,9 @@
       <w:r>
         <w:t>On note qu’avec les permutations limitées (entre i et i+1) la complexité s’améliore et passe à O(</w:t>
       </w:r>
-      <w:proofErr w:type="spellStart"/>
-      <w:r>
-        <w:t>nbsteps</w:t>
-      </w:r>
-      <w:proofErr w:type="spellEnd"/>
+      <w:r>
+        <w:t>nbSteps</w:t>
+      </w:r>
       <m:oMath>
         <m:r>
           <w:rPr>
@@ -7905,7 +7904,6 @@
         <w:pStyle w:val="Titre2"/>
       </w:pPr>
       <w:r>
-        <w:lastRenderedPageBreak/>
         <w:t>Vérification des temps d’</w:t>
       </w:r>
       <w:r>
@@ -7921,11 +7919,9 @@
       <w:r>
         <w:t xml:space="preserve">Dans ces tests, </w:t>
       </w:r>
-      <w:proofErr w:type="spellStart"/>
-      <w:r>
-        <w:t>Nbsteps</w:t>
-      </w:r>
-      <w:proofErr w:type="spellEnd"/>
+      <w:r>
+        <w:t>NbSteps</w:t>
+      </w:r>
       <w:r>
         <w:t xml:space="preserve"> est fixé à mille et on utilise le voisinage des permutations complètes (en O(</w:t>
       </w:r>
@@ -9892,17 +9888,14 @@
     </w:p>
     <w:p>
       <w:r>
+        <w:lastRenderedPageBreak/>
         <w:t>D’abord, en s’intéressant aux petites dimensions, on observe que les temps d’</w:t>
       </w:r>
       <w:r>
         <w:t>exécution</w:t>
       </w:r>
       <w:r>
-        <w:t xml:space="preserve"> de la marche aléatoire et du recuit simulé sont très proches et faibles (inférieures ou </w:t>
-      </w:r>
-      <w:r>
-        <w:lastRenderedPageBreak/>
-        <w:t xml:space="preserve">égal à 10 ms). La méthode Tabou est quant à elle plus longue </w:t>
+        <w:t xml:space="preserve"> de la marche aléatoire et du recuit simulé sont très proches et faibles (inférieures ou égal à 10 ms). La méthode Tabou est quant à elle plus longue </w:t>
       </w:r>
       <w:r>
         <w:t>dès n=12 avec un temps d’exécution 3 fois supérieur aux autres algorithmes.</w:t>
@@ -9971,7 +9964,12 @@
     </w:p>
     <w:p>
       <w:r>
-        <w:t>On observe que l’évolution du temps d’exécution de la méthode Tabou est cohérente avec sa complexité en O(</w:t>
+        <w:t>On observe que l’évolution du temps d’exécut</w:t>
+      </w:r>
+      <w:bookmarkStart w:id="1" w:name="_GoBack"/>
+      <w:bookmarkEnd w:id="1"/>
+      <w:r>
+        <w:t>ion de la méthode Tabou est cohérente avec sa complexité en O(</w:t>
       </w:r>
       <m:oMath>
         <m:sSup>
@@ -10019,7 +10017,10 @@
         <w:pStyle w:val="Titre1"/>
       </w:pPr>
       <w:r>
-        <w:t>Tests sur les paramétrages du Recuit Simulé</w:t>
+        <w:t>P</w:t>
+      </w:r>
+      <w:r>
+        <w:t>aramétrages du Recuit Simulé</w:t>
       </w:r>
     </w:p>
     <w:p>

</xml_diff>